<commit_message>
enought for today, schemes are fixed but we need to add one and update one according to code
</commit_message>
<xml_diff>
--- a/SubformulaFinder_report.docx
+++ b/SubformulaFinder_report.docx
@@ -449,25 +449,14 @@
         </w:rPr>
         <w:t xml:space="preserve">           </w:t>
       </w:r>
-      <w:proofErr w:type="spellStart"/>
-      <w:r>
-        <w:rPr>
-          <w:rFonts w:ascii="Times New Roman" w:eastAsia="Times New Roman" w:hAnsi="Times New Roman" w:cs="Times New Roman"/>
-          <w:sz w:val="26"/>
-          <w:szCs w:val="26"/>
-          <w:lang w:val="ru-RU"/>
-        </w:rPr>
-        <w:t>Неборский</w:t>
-      </w:r>
-      <w:proofErr w:type="spellEnd"/>
-      <w:r>
-        <w:rPr>
-          <w:rFonts w:ascii="Times New Roman" w:eastAsia="Times New Roman" w:hAnsi="Times New Roman" w:cs="Times New Roman"/>
-          <w:sz w:val="26"/>
-          <w:szCs w:val="26"/>
-          <w:lang w:val="ru-RU"/>
-        </w:rPr>
-        <w:t xml:space="preserve"> И.А.</w:t>
+      <w:r>
+        <w:rPr>
+          <w:rFonts w:ascii="Times New Roman" w:eastAsia="Times New Roman" w:hAnsi="Times New Roman" w:cs="Times New Roman"/>
+          <w:sz w:val="26"/>
+          <w:szCs w:val="26"/>
+          <w:lang w:val="ru-RU"/>
+        </w:rPr>
+        <w:t>Неборский И.А.</w:t>
       </w:r>
     </w:p>
     <w:p>
@@ -675,17 +664,8 @@
           <w:szCs w:val="26"/>
         </w:rPr>
         <w:tab/>
-      </w:r>
-      <w:proofErr w:type="spellStart"/>
-      <w:r>
-        <w:rPr>
-          <w:rFonts w:ascii="Times New Roman" w:eastAsia="Times New Roman" w:hAnsi="Times New Roman" w:cs="Times New Roman"/>
-          <w:sz w:val="26"/>
-          <w:szCs w:val="26"/>
-        </w:rPr>
         <w:t>Ивашенко</w:t>
       </w:r>
-      <w:proofErr w:type="spellEnd"/>
       <w:r>
         <w:rPr>
           <w:rFonts w:ascii="Times New Roman" w:eastAsia="Times New Roman" w:hAnsi="Times New Roman" w:cs="Times New Roman"/>
@@ -1091,27 +1071,7 @@
           <w:szCs w:val="26"/>
           <w:lang w:val="ru-RU"/>
         </w:rPr>
-        <w:t xml:space="preserve">Подсчитать количество (различных) </w:t>
-      </w:r>
-      <w:proofErr w:type="spellStart"/>
-      <w:r>
-        <w:rPr>
-          <w:rFonts w:ascii="Times New Roman" w:eastAsia="Times New Roman" w:hAnsi="Times New Roman" w:cs="Times New Roman"/>
-          <w:sz w:val="26"/>
-          <w:szCs w:val="26"/>
-          <w:lang w:val="ru-RU"/>
-        </w:rPr>
-        <w:t>подформул</w:t>
-      </w:r>
-      <w:proofErr w:type="spellEnd"/>
-      <w:r>
-        <w:rPr>
-          <w:rFonts w:ascii="Times New Roman" w:eastAsia="Times New Roman" w:hAnsi="Times New Roman" w:cs="Times New Roman"/>
-          <w:sz w:val="26"/>
-          <w:szCs w:val="26"/>
-          <w:lang w:val="ru-RU"/>
-        </w:rPr>
-        <w:t xml:space="preserve"> </w:t>
+        <w:t xml:space="preserve">Подсчитать количество (различных) подформул </w:t>
       </w:r>
       <w:r>
         <w:rPr>
@@ -1254,25 +1214,14 @@
         </w:rPr>
         <w:t>константа</w:t>
       </w:r>
-      <w:proofErr w:type="gramStart"/>
-      <w:r>
-        <w:rPr>
-          <w:rFonts w:ascii="Times New Roman" w:eastAsia="Times New Roman" w:hAnsi="Times New Roman" w:cs="Times New Roman"/>
-          <w:sz w:val="26"/>
-          <w:szCs w:val="26"/>
-          <w:lang w:val="ru-RU"/>
-        </w:rPr>
-        <w:t>&gt;::</w:t>
-      </w:r>
-      <w:proofErr w:type="gramEnd"/>
-      <w:r>
-        <w:rPr>
-          <w:rFonts w:ascii="Times New Roman" w:eastAsia="Times New Roman" w:hAnsi="Times New Roman" w:cs="Times New Roman"/>
-          <w:sz w:val="26"/>
-          <w:szCs w:val="26"/>
-          <w:lang w:val="ru-RU"/>
-        </w:rPr>
-        <w:t>=</w:t>
+      <w:r>
+        <w:rPr>
+          <w:rFonts w:ascii="Times New Roman" w:eastAsia="Times New Roman" w:hAnsi="Times New Roman" w:cs="Times New Roman"/>
+          <w:sz w:val="26"/>
+          <w:szCs w:val="26"/>
+          <w:lang w:val="ru-RU"/>
+        </w:rPr>
+        <w:t>&gt;::=</w:t>
       </w:r>
       <w:r>
         <w:rPr>
@@ -1332,25 +1281,14 @@
         </w:rPr>
         <w:t>символ</w:t>
       </w:r>
-      <w:proofErr w:type="gramStart"/>
-      <w:r>
-        <w:rPr>
-          <w:rFonts w:ascii="Times New Roman" w:eastAsia="Times New Roman" w:hAnsi="Times New Roman" w:cs="Times New Roman"/>
-          <w:sz w:val="26"/>
-          <w:szCs w:val="26"/>
-          <w:lang w:val="ru-RU"/>
-        </w:rPr>
-        <w:t>&gt;::</w:t>
-      </w:r>
-      <w:proofErr w:type="gramEnd"/>
-      <w:r>
-        <w:rPr>
-          <w:rFonts w:ascii="Times New Roman" w:eastAsia="Times New Roman" w:hAnsi="Times New Roman" w:cs="Times New Roman"/>
-          <w:sz w:val="26"/>
-          <w:szCs w:val="26"/>
-          <w:lang w:val="ru-RU"/>
-        </w:rPr>
-        <w:t>=</w:t>
+      <w:r>
+        <w:rPr>
+          <w:rFonts w:ascii="Times New Roman" w:eastAsia="Times New Roman" w:hAnsi="Times New Roman" w:cs="Times New Roman"/>
+          <w:sz w:val="26"/>
+          <w:szCs w:val="26"/>
+          <w:lang w:val="ru-RU"/>
+        </w:rPr>
+        <w:t>&gt;::=</w:t>
       </w:r>
       <w:r>
         <w:rPr>
@@ -1831,16 +1769,7 @@
           <w:sz w:val="26"/>
           <w:szCs w:val="26"/>
         </w:rPr>
-        <w:t>&lt;отрицание</w:t>
-      </w:r>
-      <w:proofErr w:type="gramStart"/>
-      <w:r>
-        <w:rPr>
-          <w:rFonts w:ascii="Times New Roman" w:eastAsia="Times New Roman" w:hAnsi="Times New Roman" w:cs="Times New Roman"/>
-          <w:sz w:val="26"/>
-          <w:szCs w:val="26"/>
-        </w:rPr>
-        <w:t>&gt;::=</w:t>
+        <w:t>&lt;отрицание&gt;::=</w:t>
       </w:r>
       <w:r>
         <w:rPr>
@@ -1860,7 +1789,6 @@
         </w:rPr>
         <w:t>!</w:t>
       </w:r>
-      <w:proofErr w:type="gramEnd"/>
     </w:p>
     <w:p>
       <w:pPr>
@@ -1881,25 +1809,7 @@
           <w:sz w:val="26"/>
           <w:szCs w:val="26"/>
         </w:rPr>
-        <w:t>&lt;конъюнкция</w:t>
-      </w:r>
-      <w:proofErr w:type="gramStart"/>
-      <w:r>
-        <w:rPr>
-          <w:rFonts w:ascii="Times New Roman" w:eastAsia="Times New Roman" w:hAnsi="Times New Roman" w:cs="Times New Roman"/>
-          <w:sz w:val="26"/>
-          <w:szCs w:val="26"/>
-        </w:rPr>
-        <w:t>&gt;::</w:t>
-      </w:r>
-      <w:proofErr w:type="gramEnd"/>
-      <w:r>
-        <w:rPr>
-          <w:rFonts w:ascii="Times New Roman" w:eastAsia="Times New Roman" w:hAnsi="Times New Roman" w:cs="Times New Roman"/>
-          <w:sz w:val="26"/>
-          <w:szCs w:val="26"/>
-        </w:rPr>
-        <w:t>=</w:t>
+        <w:t>&lt;конъюнкция&gt;::=</w:t>
       </w:r>
       <w:r>
         <w:rPr>
@@ -1939,25 +1849,7 @@
           <w:sz w:val="26"/>
           <w:szCs w:val="26"/>
         </w:rPr>
-        <w:t>&lt;дизъюнкция</w:t>
-      </w:r>
-      <w:proofErr w:type="gramStart"/>
-      <w:r>
-        <w:rPr>
-          <w:rFonts w:ascii="Times New Roman" w:eastAsia="Times New Roman" w:hAnsi="Times New Roman" w:cs="Times New Roman"/>
-          <w:sz w:val="26"/>
-          <w:szCs w:val="26"/>
-        </w:rPr>
-        <w:t>&gt;::</w:t>
-      </w:r>
-      <w:proofErr w:type="gramEnd"/>
-      <w:r>
-        <w:rPr>
-          <w:rFonts w:ascii="Times New Roman" w:eastAsia="Times New Roman" w:hAnsi="Times New Roman" w:cs="Times New Roman"/>
-          <w:sz w:val="26"/>
-          <w:szCs w:val="26"/>
-        </w:rPr>
-        <w:t>=</w:t>
+        <w:t>&lt;дизъюнкция&gt;::=</w:t>
       </w:r>
       <w:r>
         <w:rPr>
@@ -1997,25 +1889,7 @@
           <w:sz w:val="26"/>
           <w:szCs w:val="26"/>
         </w:rPr>
-        <w:t>&lt;импликация</w:t>
-      </w:r>
-      <w:proofErr w:type="gramStart"/>
-      <w:r>
-        <w:rPr>
-          <w:rFonts w:ascii="Times New Roman" w:eastAsia="Times New Roman" w:hAnsi="Times New Roman" w:cs="Times New Roman"/>
-          <w:sz w:val="26"/>
-          <w:szCs w:val="26"/>
-        </w:rPr>
-        <w:t>&gt;::</w:t>
-      </w:r>
-      <w:proofErr w:type="gramEnd"/>
-      <w:r>
-        <w:rPr>
-          <w:rFonts w:ascii="Times New Roman" w:eastAsia="Times New Roman" w:hAnsi="Times New Roman" w:cs="Times New Roman"/>
-          <w:sz w:val="26"/>
-          <w:szCs w:val="26"/>
-        </w:rPr>
-        <w:t>=</w:t>
+        <w:t>&lt;импликация&gt;::=</w:t>
       </w:r>
       <w:r>
         <w:rPr>
@@ -2063,26 +1937,7 @@
           <w:sz w:val="26"/>
           <w:szCs w:val="26"/>
         </w:rPr>
-        <w:t>&lt;</w:t>
-      </w:r>
-      <w:proofErr w:type="spellStart"/>
-      <w:r>
-        <w:rPr>
-          <w:rFonts w:ascii="Times New Roman" w:eastAsia="Times New Roman" w:hAnsi="Times New Roman" w:cs="Times New Roman"/>
-          <w:sz w:val="26"/>
-          <w:szCs w:val="26"/>
-        </w:rPr>
-        <w:t>эквиваленция</w:t>
-      </w:r>
-      <w:proofErr w:type="spellEnd"/>
-      <w:proofErr w:type="gramStart"/>
-      <w:r>
-        <w:rPr>
-          <w:rFonts w:ascii="Times New Roman" w:eastAsia="Times New Roman" w:hAnsi="Times New Roman" w:cs="Times New Roman"/>
-          <w:sz w:val="26"/>
-          <w:szCs w:val="26"/>
-        </w:rPr>
-        <w:t>&gt;:</w:t>
+        <w:t>&lt;эквиваленция&gt;:</w:t>
       </w:r>
       <w:r>
         <w:rPr>
@@ -2092,7 +1947,6 @@
         </w:rPr>
         <w:t>:</w:t>
       </w:r>
-      <w:proofErr w:type="gramEnd"/>
       <w:r>
         <w:rPr>
           <w:rFonts w:ascii="Times New Roman" w:eastAsia="Times New Roman" w:hAnsi="Times New Roman" w:cs="Times New Roman"/>
@@ -2137,25 +1991,7 @@
           <w:sz w:val="26"/>
           <w:szCs w:val="26"/>
         </w:rPr>
-        <w:t>&lt;открывающая скобка</w:t>
-      </w:r>
-      <w:proofErr w:type="gramStart"/>
-      <w:r>
-        <w:rPr>
-          <w:rFonts w:ascii="Times New Roman" w:eastAsia="Times New Roman" w:hAnsi="Times New Roman" w:cs="Times New Roman"/>
-          <w:sz w:val="26"/>
-          <w:szCs w:val="26"/>
-        </w:rPr>
-        <w:t>&gt;::</w:t>
-      </w:r>
-      <w:proofErr w:type="gramEnd"/>
-      <w:r>
-        <w:rPr>
-          <w:rFonts w:ascii="Times New Roman" w:eastAsia="Times New Roman" w:hAnsi="Times New Roman" w:cs="Times New Roman"/>
-          <w:sz w:val="26"/>
-          <w:szCs w:val="26"/>
-        </w:rPr>
-        <w:t>=</w:t>
+        <w:t>&lt;открывающая скобка&gt;::=</w:t>
       </w:r>
       <w:r>
         <w:rPr>
@@ -2193,16 +2029,7 @@
           <w:sz w:val="26"/>
           <w:szCs w:val="26"/>
         </w:rPr>
-        <w:t>&lt;закрывающая скобка</w:t>
-      </w:r>
-      <w:proofErr w:type="gramStart"/>
-      <w:r>
-        <w:rPr>
-          <w:rFonts w:ascii="Times New Roman" w:eastAsia="Times New Roman" w:hAnsi="Times New Roman" w:cs="Times New Roman"/>
-          <w:sz w:val="26"/>
-          <w:szCs w:val="26"/>
-        </w:rPr>
-        <w:t>&gt;::=</w:t>
+        <w:t>&lt;закрывающая скобка&gt;::=</w:t>
       </w:r>
       <w:r>
         <w:rPr>
@@ -2221,7 +2048,6 @@
         </w:rPr>
         <w:t>)</w:t>
       </w:r>
-      <w:proofErr w:type="gramEnd"/>
     </w:p>
     <w:p>
       <w:pPr>
@@ -2241,59 +2067,23 @@
           <w:sz w:val="26"/>
           <w:szCs w:val="26"/>
         </w:rPr>
-        <w:t>&lt;бинарная связка</w:t>
-      </w:r>
-      <w:proofErr w:type="gramStart"/>
-      <w:r>
-        <w:rPr>
-          <w:rFonts w:ascii="Times New Roman" w:eastAsia="Times New Roman" w:hAnsi="Times New Roman" w:cs="Times New Roman"/>
-          <w:sz w:val="26"/>
-          <w:szCs w:val="26"/>
-        </w:rPr>
-        <w:t>&gt;::</w:t>
-      </w:r>
-      <w:proofErr w:type="gramEnd"/>
-      <w:r>
-        <w:rPr>
-          <w:rFonts w:ascii="Times New Roman" w:eastAsia="Times New Roman" w:hAnsi="Times New Roman" w:cs="Times New Roman"/>
-          <w:sz w:val="26"/>
-          <w:szCs w:val="26"/>
-        </w:rPr>
-        <w:t>=</w:t>
-      </w:r>
-      <w:r>
-        <w:rPr>
-          <w:rFonts w:ascii="Times New Roman" w:eastAsia="Times New Roman" w:hAnsi="Times New Roman" w:cs="Times New Roman"/>
-          <w:sz w:val="26"/>
-          <w:szCs w:val="26"/>
-        </w:rPr>
-        <w:t xml:space="preserve"> </w:t>
-      </w:r>
-      <w:r>
-        <w:rPr>
-          <w:rFonts w:ascii="Times New Roman" w:eastAsia="Times New Roman" w:hAnsi="Times New Roman" w:cs="Times New Roman"/>
-          <w:sz w:val="26"/>
-          <w:szCs w:val="26"/>
-        </w:rPr>
-        <w:t>&lt;конъюнкция&gt;|&lt;дизъюнкция&gt;|&lt;импликация&gt;|&lt;</w:t>
-      </w:r>
-      <w:proofErr w:type="spellStart"/>
-      <w:r>
-        <w:rPr>
-          <w:rFonts w:ascii="Times New Roman" w:eastAsia="Times New Roman" w:hAnsi="Times New Roman" w:cs="Times New Roman"/>
-          <w:sz w:val="26"/>
-          <w:szCs w:val="26"/>
-        </w:rPr>
-        <w:t>эквиваленция</w:t>
-      </w:r>
-      <w:proofErr w:type="spellEnd"/>
-      <w:r>
-        <w:rPr>
-          <w:rFonts w:ascii="Times New Roman" w:eastAsia="Times New Roman" w:hAnsi="Times New Roman" w:cs="Times New Roman"/>
-          <w:sz w:val="26"/>
-          <w:szCs w:val="26"/>
-        </w:rPr>
-        <w:t>&gt;</w:t>
+        <w:t>&lt;бинарная связка&gt;::=</w:t>
+      </w:r>
+      <w:r>
+        <w:rPr>
+          <w:rFonts w:ascii="Times New Roman" w:eastAsia="Times New Roman" w:hAnsi="Times New Roman" w:cs="Times New Roman"/>
+          <w:sz w:val="26"/>
+          <w:szCs w:val="26"/>
+        </w:rPr>
+        <w:t xml:space="preserve"> </w:t>
+      </w:r>
+      <w:r>
+        <w:rPr>
+          <w:rFonts w:ascii="Times New Roman" w:eastAsia="Times New Roman" w:hAnsi="Times New Roman" w:cs="Times New Roman"/>
+          <w:sz w:val="26"/>
+          <w:szCs w:val="26"/>
+        </w:rPr>
+        <w:t>&lt;конъюнкция&gt;|&lt;дизъюнкция&gt;|&lt;импликация&gt;|&lt;эквиваленция&gt;</w:t>
       </w:r>
     </w:p>
     <w:p>
@@ -2317,43 +2107,22 @@
         </w:rPr>
         <w:t>&lt;атом</w:t>
       </w:r>
-      <w:proofErr w:type="spellStart"/>
-      <w:r>
-        <w:rPr>
-          <w:rFonts w:ascii="Times New Roman" w:eastAsia="Times New Roman" w:hAnsi="Times New Roman" w:cs="Times New Roman"/>
-          <w:sz w:val="26"/>
-          <w:szCs w:val="26"/>
-          <w:lang w:val="ru-RU"/>
-        </w:rPr>
-        <w:t>арная</w:t>
-      </w:r>
-      <w:proofErr w:type="spellEnd"/>
-      <w:r>
-        <w:rPr>
-          <w:rFonts w:ascii="Times New Roman" w:eastAsia="Times New Roman" w:hAnsi="Times New Roman" w:cs="Times New Roman"/>
-          <w:sz w:val="26"/>
-          <w:szCs w:val="26"/>
-          <w:lang w:val="ru-RU"/>
-        </w:rPr>
-        <w:t xml:space="preserve"> формула</w:t>
-      </w:r>
-      <w:proofErr w:type="gramStart"/>
-      <w:r>
-        <w:rPr>
-          <w:rFonts w:ascii="Times New Roman" w:eastAsia="Times New Roman" w:hAnsi="Times New Roman" w:cs="Times New Roman"/>
-          <w:sz w:val="26"/>
-          <w:szCs w:val="26"/>
-        </w:rPr>
-        <w:t>&gt;::</w:t>
-      </w:r>
-      <w:proofErr w:type="gramEnd"/>
-      <w:r>
-        <w:rPr>
-          <w:rFonts w:ascii="Times New Roman" w:eastAsia="Times New Roman" w:hAnsi="Times New Roman" w:cs="Times New Roman"/>
-          <w:sz w:val="26"/>
-          <w:szCs w:val="26"/>
-        </w:rPr>
-        <w:t>=</w:t>
+      <w:r>
+        <w:rPr>
+          <w:rFonts w:ascii="Times New Roman" w:eastAsia="Times New Roman" w:hAnsi="Times New Roman" w:cs="Times New Roman"/>
+          <w:sz w:val="26"/>
+          <w:szCs w:val="26"/>
+          <w:lang w:val="ru-RU"/>
+        </w:rPr>
+        <w:t>арная формула</w:t>
+      </w:r>
+      <w:r>
+        <w:rPr>
+          <w:rFonts w:ascii="Times New Roman" w:eastAsia="Times New Roman" w:hAnsi="Times New Roman" w:cs="Times New Roman"/>
+          <w:sz w:val="26"/>
+          <w:szCs w:val="26"/>
+        </w:rPr>
+        <w:t>&gt;::=</w:t>
       </w:r>
       <w:r>
         <w:rPr>
@@ -2415,25 +2184,7 @@
           <w:sz w:val="26"/>
           <w:szCs w:val="26"/>
         </w:rPr>
-        <w:t>ложная формула</w:t>
-      </w:r>
-      <w:proofErr w:type="gramStart"/>
-      <w:r>
-        <w:rPr>
-          <w:rFonts w:ascii="Times New Roman" w:eastAsia="Times New Roman" w:hAnsi="Times New Roman" w:cs="Times New Roman"/>
-          <w:sz w:val="26"/>
-          <w:szCs w:val="26"/>
-        </w:rPr>
-        <w:t>&gt;::</w:t>
-      </w:r>
-      <w:proofErr w:type="gramEnd"/>
-      <w:r>
-        <w:rPr>
-          <w:rFonts w:ascii="Times New Roman" w:eastAsia="Times New Roman" w:hAnsi="Times New Roman" w:cs="Times New Roman"/>
-          <w:sz w:val="26"/>
-          <w:szCs w:val="26"/>
-        </w:rPr>
-        <w:t>=</w:t>
+        <w:t>ложная формула&gt;::=</w:t>
       </w:r>
       <w:r>
         <w:rPr>
@@ -2459,62 +2210,15 @@
           <w:szCs w:val="26"/>
           <w:lang w:val="ru-RU"/>
         </w:rPr>
-        <w:t xml:space="preserve"> </w:t>
-      </w:r>
-      <w:proofErr w:type="gramStart"/>
-      <w:r>
-        <w:rPr>
-          <w:rFonts w:ascii="Times New Roman" w:eastAsia="Times New Roman" w:hAnsi="Times New Roman" w:cs="Times New Roman"/>
-          <w:sz w:val="26"/>
-          <w:szCs w:val="26"/>
-          <w:lang w:val="ru-RU"/>
-        </w:rPr>
-        <w:t>с</w:t>
-      </w:r>
-      <w:proofErr w:type="spellStart"/>
-      <w:r>
-        <w:rPr>
-          <w:rFonts w:ascii="Times New Roman" w:eastAsia="Times New Roman" w:hAnsi="Times New Roman" w:cs="Times New Roman"/>
-          <w:sz w:val="26"/>
-          <w:szCs w:val="26"/>
-        </w:rPr>
-        <w:t>кобка</w:t>
-      </w:r>
-      <w:proofErr w:type="spellEnd"/>
-      <w:r>
-        <w:rPr>
-          <w:rFonts w:ascii="Times New Roman" w:eastAsia="Times New Roman" w:hAnsi="Times New Roman" w:cs="Times New Roman"/>
-          <w:sz w:val="26"/>
-          <w:szCs w:val="26"/>
-        </w:rPr>
-        <w:t>&gt;&lt;</w:t>
-      </w:r>
-      <w:proofErr w:type="gramEnd"/>
-      <w:r>
-        <w:rPr>
-          <w:rFonts w:ascii="Times New Roman" w:eastAsia="Times New Roman" w:hAnsi="Times New Roman" w:cs="Times New Roman"/>
-          <w:sz w:val="26"/>
-          <w:szCs w:val="26"/>
-        </w:rPr>
-        <w:t>отрицание&gt;&lt;формула</w:t>
-      </w:r>
-      <w:proofErr w:type="gramStart"/>
-      <w:r>
-        <w:rPr>
-          <w:rFonts w:ascii="Times New Roman" w:eastAsia="Times New Roman" w:hAnsi="Times New Roman" w:cs="Times New Roman"/>
-          <w:sz w:val="26"/>
-          <w:szCs w:val="26"/>
-        </w:rPr>
-        <w:t>&gt;&lt;</w:t>
-      </w:r>
-      <w:proofErr w:type="gramEnd"/>
-      <w:r>
-        <w:rPr>
-          <w:rFonts w:ascii="Times New Roman" w:eastAsia="Times New Roman" w:hAnsi="Times New Roman" w:cs="Times New Roman"/>
-          <w:sz w:val="26"/>
-          <w:szCs w:val="26"/>
-        </w:rPr>
-        <w:t>закрывающая скобка&gt;</w:t>
+        <w:t xml:space="preserve"> с</w:t>
+      </w:r>
+      <w:r>
+        <w:rPr>
+          <w:rFonts w:ascii="Times New Roman" w:eastAsia="Times New Roman" w:hAnsi="Times New Roman" w:cs="Times New Roman"/>
+          <w:sz w:val="26"/>
+          <w:szCs w:val="26"/>
+        </w:rPr>
+        <w:t>кобка&gt;&lt;отрицание&gt;&lt;формула&gt;&lt;закрывающая скобка&gt;</w:t>
       </w:r>
     </w:p>
     <w:p>
@@ -2535,114 +2239,24 @@
           <w:sz w:val="26"/>
           <w:szCs w:val="26"/>
         </w:rPr>
-        <w:t>&lt;бинарная сложная формула</w:t>
-      </w:r>
-      <w:proofErr w:type="gramStart"/>
-      <w:r>
-        <w:rPr>
-          <w:rFonts w:ascii="Times New Roman" w:eastAsia="Times New Roman" w:hAnsi="Times New Roman" w:cs="Times New Roman"/>
-          <w:sz w:val="26"/>
-          <w:szCs w:val="26"/>
-        </w:rPr>
-        <w:t>&gt;::</w:t>
-      </w:r>
-      <w:proofErr w:type="gramEnd"/>
-      <w:r>
-        <w:rPr>
-          <w:rFonts w:ascii="Times New Roman" w:eastAsia="Times New Roman" w:hAnsi="Times New Roman" w:cs="Times New Roman"/>
-          <w:sz w:val="26"/>
-          <w:szCs w:val="26"/>
-        </w:rPr>
-        <w:t>=</w:t>
-      </w:r>
-      <w:r>
-        <w:rPr>
-          <w:rFonts w:ascii="Times New Roman" w:eastAsia="Times New Roman" w:hAnsi="Times New Roman" w:cs="Times New Roman"/>
-          <w:sz w:val="26"/>
-          <w:szCs w:val="26"/>
-          <w:lang w:val="ru-RU"/>
-        </w:rPr>
-        <w:t xml:space="preserve"> </w:t>
-      </w:r>
-      <w:r>
-        <w:rPr>
-          <w:rFonts w:ascii="Times New Roman" w:eastAsia="Times New Roman" w:hAnsi="Times New Roman" w:cs="Times New Roman"/>
-          <w:sz w:val="26"/>
-          <w:szCs w:val="26"/>
-        </w:rPr>
-        <w:t xml:space="preserve">&lt;открывающая </w:t>
-      </w:r>
-      <w:proofErr w:type="gramStart"/>
-      <w:r>
-        <w:rPr>
-          <w:rFonts w:ascii="Times New Roman" w:eastAsia="Times New Roman" w:hAnsi="Times New Roman" w:cs="Times New Roman"/>
-          <w:sz w:val="26"/>
-          <w:szCs w:val="26"/>
-        </w:rPr>
-        <w:t>скобка&gt;&lt;</w:t>
-      </w:r>
-      <w:proofErr w:type="gramEnd"/>
-      <w:r>
-        <w:rPr>
-          <w:rFonts w:ascii="Times New Roman" w:eastAsia="Times New Roman" w:hAnsi="Times New Roman" w:cs="Times New Roman"/>
-          <w:sz w:val="26"/>
-          <w:szCs w:val="26"/>
-        </w:rPr>
-        <w:t>формула</w:t>
-      </w:r>
-      <w:proofErr w:type="gramStart"/>
-      <w:r>
-        <w:rPr>
-          <w:rFonts w:ascii="Times New Roman" w:eastAsia="Times New Roman" w:hAnsi="Times New Roman" w:cs="Times New Roman"/>
-          <w:sz w:val="26"/>
-          <w:szCs w:val="26"/>
-        </w:rPr>
-        <w:t>&gt;&lt;</w:t>
-      </w:r>
-      <w:proofErr w:type="gramEnd"/>
-      <w:r>
-        <w:rPr>
-          <w:rFonts w:ascii="Times New Roman" w:eastAsia="Times New Roman" w:hAnsi="Times New Roman" w:cs="Times New Roman"/>
-          <w:sz w:val="26"/>
-          <w:szCs w:val="26"/>
-        </w:rPr>
-        <w:t xml:space="preserve">бинарная </w:t>
-      </w:r>
-      <w:proofErr w:type="gramStart"/>
-      <w:r>
-        <w:rPr>
-          <w:rFonts w:ascii="Times New Roman" w:eastAsia="Times New Roman" w:hAnsi="Times New Roman" w:cs="Times New Roman"/>
-          <w:sz w:val="26"/>
-          <w:szCs w:val="26"/>
-        </w:rPr>
-        <w:t>связка&gt;&lt;</w:t>
-      </w:r>
-      <w:proofErr w:type="gramEnd"/>
-      <w:r>
-        <w:rPr>
-          <w:rFonts w:ascii="Times New Roman" w:eastAsia="Times New Roman" w:hAnsi="Times New Roman" w:cs="Times New Roman"/>
-          <w:sz w:val="26"/>
-          <w:szCs w:val="26"/>
-        </w:rPr>
-        <w:t>формула</w:t>
-      </w:r>
-      <w:proofErr w:type="gramStart"/>
-      <w:r>
-        <w:rPr>
-          <w:rFonts w:ascii="Times New Roman" w:eastAsia="Times New Roman" w:hAnsi="Times New Roman" w:cs="Times New Roman"/>
-          <w:sz w:val="26"/>
-          <w:szCs w:val="26"/>
-        </w:rPr>
-        <w:t>&gt;&lt;</w:t>
-      </w:r>
-      <w:proofErr w:type="gramEnd"/>
-      <w:r>
-        <w:rPr>
-          <w:rFonts w:ascii="Times New Roman" w:eastAsia="Times New Roman" w:hAnsi="Times New Roman" w:cs="Times New Roman"/>
-          <w:sz w:val="26"/>
-          <w:szCs w:val="26"/>
-        </w:rPr>
-        <w:t>закрывающая скобка&gt;</w:t>
+        <w:t>&lt;бинарная сложная формула&gt;::=</w:t>
+      </w:r>
+      <w:r>
+        <w:rPr>
+          <w:rFonts w:ascii="Times New Roman" w:eastAsia="Times New Roman" w:hAnsi="Times New Roman" w:cs="Times New Roman"/>
+          <w:sz w:val="26"/>
+          <w:szCs w:val="26"/>
+          <w:lang w:val="ru-RU"/>
+        </w:rPr>
+        <w:t xml:space="preserve"> </w:t>
+      </w:r>
+      <w:r>
+        <w:rPr>
+          <w:rFonts w:ascii="Times New Roman" w:eastAsia="Times New Roman" w:hAnsi="Times New Roman" w:cs="Times New Roman"/>
+          <w:sz w:val="26"/>
+          <w:szCs w:val="26"/>
+        </w:rPr>
+        <w:t>&lt;открывающая скобка&gt;&lt;формула&gt;&lt;бинарная связка&gt;&lt;формула&gt;&lt;закрывающая скобка&gt;</w:t>
       </w:r>
     </w:p>
     <w:p>
@@ -2663,18 +2277,8 @@
           <w:sz w:val="26"/>
           <w:szCs w:val="26"/>
         </w:rPr>
-        <w:t>&lt;формула</w:t>
-      </w:r>
-      <w:proofErr w:type="gramStart"/>
-      <w:r>
-        <w:rPr>
-          <w:rFonts w:ascii="Times New Roman" w:eastAsia="Times New Roman" w:hAnsi="Times New Roman" w:cs="Times New Roman"/>
-          <w:sz w:val="26"/>
-          <w:szCs w:val="26"/>
-        </w:rPr>
-        <w:t>&gt;::=&lt;</w:t>
-      </w:r>
-      <w:proofErr w:type="gramEnd"/>
+        <w:t>&lt;формула&gt;::=&lt;</w:t>
+      </w:r>
       <w:r>
         <w:rPr>
           <w:rFonts w:ascii="Times New Roman" w:eastAsia="Times New Roman" w:hAnsi="Times New Roman" w:cs="Times New Roman"/>
@@ -2690,55 +2294,16 @@
           <w:sz w:val="26"/>
           <w:szCs w:val="26"/>
         </w:rPr>
-        <w:t xml:space="preserve">константа&gt; </w:t>
-      </w:r>
-      <w:proofErr w:type="gramStart"/>
-      <w:r>
-        <w:rPr>
-          <w:rFonts w:ascii="Times New Roman" w:eastAsia="Times New Roman" w:hAnsi="Times New Roman" w:cs="Times New Roman"/>
-          <w:sz w:val="26"/>
-          <w:szCs w:val="26"/>
-        </w:rPr>
-        <w:t>|&lt;</w:t>
-      </w:r>
-      <w:proofErr w:type="gramEnd"/>
-      <w:r>
-        <w:rPr>
-          <w:rFonts w:ascii="Times New Roman" w:eastAsia="Times New Roman" w:hAnsi="Times New Roman" w:cs="Times New Roman"/>
-          <w:sz w:val="26"/>
-          <w:szCs w:val="26"/>
-        </w:rPr>
-        <w:t>атом</w:t>
-      </w:r>
-      <w:proofErr w:type="spellStart"/>
-      <w:r>
-        <w:rPr>
-          <w:rFonts w:ascii="Times New Roman" w:eastAsia="Times New Roman" w:hAnsi="Times New Roman" w:cs="Times New Roman"/>
-          <w:sz w:val="26"/>
-          <w:szCs w:val="26"/>
-          <w:lang w:val="ru-RU"/>
-        </w:rPr>
-        <w:t>арная</w:t>
-      </w:r>
-      <w:proofErr w:type="spellEnd"/>
-      <w:r>
-        <w:rPr>
-          <w:rFonts w:ascii="Times New Roman" w:eastAsia="Times New Roman" w:hAnsi="Times New Roman" w:cs="Times New Roman"/>
-          <w:sz w:val="26"/>
-          <w:szCs w:val="26"/>
-          <w:lang w:val="ru-RU"/>
-        </w:rPr>
-        <w:t xml:space="preserve"> </w:t>
-      </w:r>
-      <w:proofErr w:type="gramStart"/>
-      <w:r>
-        <w:rPr>
-          <w:rFonts w:ascii="Times New Roman" w:eastAsia="Times New Roman" w:hAnsi="Times New Roman" w:cs="Times New Roman"/>
-          <w:sz w:val="26"/>
-          <w:szCs w:val="26"/>
-          <w:lang w:val="ru-RU"/>
-        </w:rPr>
-        <w:t>формула</w:t>
+        <w:t>константа&gt; |&lt;атом</w:t>
+      </w:r>
+      <w:r>
+        <w:rPr>
+          <w:rFonts w:ascii="Times New Roman" w:eastAsia="Times New Roman" w:hAnsi="Times New Roman" w:cs="Times New Roman"/>
+          <w:sz w:val="26"/>
+          <w:szCs w:val="26"/>
+          <w:lang w:val="ru-RU"/>
+        </w:rPr>
+        <w:t>арная формула</w:t>
       </w:r>
       <w:r>
         <w:rPr>
@@ -2748,7 +2313,6 @@
         </w:rPr>
         <w:t>&gt;|</w:t>
       </w:r>
-      <w:proofErr w:type="gramEnd"/>
       <w:r>
         <w:rPr>
           <w:rFonts w:ascii="Times New Roman" w:eastAsia="Times New Roman" w:hAnsi="Times New Roman" w:cs="Times New Roman"/>
@@ -2869,10 +2433,10 @@
             <v:path o:extrusionok="f" gradientshapeok="t" o:connecttype="rect"/>
             <o:lock v:ext="edit" aspectratio="t"/>
           </v:shapetype>
-          <v:shape id="_x0000_i1126" type="#_x0000_t75" style="width:467.15pt;height:73.65pt" o:ole="">
+          <v:shape id="_x0000_i1025" type="#_x0000_t75" style="width:467.15pt;height:73.75pt" o:ole="">
             <v:imagedata r:id="rId5" o:title=""/>
           </v:shape>
-          <o:OLEObject Type="Embed" ProgID="Visio.Drawing.15" ShapeID="_x0000_i1126" DrawAspect="Content" ObjectID="_1809296206" r:id="rId6"/>
+          <o:OLEObject Type="Embed" ProgID="Visio.Drawing.15" ShapeID="_x0000_i1025" DrawAspect="Content" ObjectID="_1809297096" r:id="rId6"/>
         </w:object>
       </w:r>
     </w:p>
@@ -2908,44 +2472,24 @@
         </w:rPr>
         <w:t xml:space="preserve"> </w:t>
       </w:r>
-      <w:proofErr w:type="spellStart"/>
-      <w:proofErr w:type="gramStart"/>
       <w:r>
         <w:rPr>
           <w:lang w:val="en-US"/>
         </w:rPr>
         <w:t>AskForAnswer</w:t>
       </w:r>
-      <w:proofErr w:type="spellEnd"/>
       <w:r>
         <w:rPr>
           <w:lang w:val="en-US"/>
         </w:rPr>
         <w:t>(</w:t>
       </w:r>
-      <w:proofErr w:type="spellStart"/>
-      <w:proofErr w:type="gramEnd"/>
       <w:r>
         <w:rPr>
           <w:lang w:val="ru-BY"/>
         </w:rPr>
-        <w:t>string</w:t>
-      </w:r>
-      <w:proofErr w:type="spellEnd"/>
-      <w:r>
-        <w:rPr>
-          <w:lang w:val="ru-BY"/>
-        </w:rPr>
-        <w:t xml:space="preserve"> </w:t>
-      </w:r>
-      <w:proofErr w:type="spellStart"/>
-      <w:r>
-        <w:rPr>
-          <w:lang w:val="ru-BY"/>
-        </w:rPr>
-        <w:t>formula</w:t>
-      </w:r>
-      <w:proofErr w:type="spellEnd"/>
+        <w:t>string formula</w:t>
+      </w:r>
       <w:r>
         <w:rPr>
           <w:lang w:val="en-US"/>
@@ -2964,14 +2508,12 @@
         </w:rPr>
         <w:t xml:space="preserve"> </w:t>
       </w:r>
-      <w:proofErr w:type="spellStart"/>
       <w:r>
         <w:rPr>
           <w:lang w:val="en-US"/>
         </w:rPr>
         <w:t>IOSystem</w:t>
       </w:r>
-      <w:proofErr w:type="spellEnd"/>
     </w:p>
     <w:p>
       <w:pPr>
@@ -2983,10 +2525,10 @@
       </w:pPr>
       <w:r>
         <w:object w:dxaOrig="6420" w:dyaOrig="2205" w14:anchorId="5F2DDC4B">
-          <v:shape id="_x0000_i1127" type="#_x0000_t75" style="width:321.5pt;height:109.65pt" o:ole="">
+          <v:shape id="_x0000_i1026" type="#_x0000_t75" style="width:321.4pt;height:109.45pt" o:ole="">
             <v:imagedata r:id="rId7" o:title=""/>
           </v:shape>
-          <o:OLEObject Type="Embed" ProgID="Visio.Drawing.15" ShapeID="_x0000_i1127" DrawAspect="Content" ObjectID="_1809296207" r:id="rId8"/>
+          <o:OLEObject Type="Embed" ProgID="Visio.Drawing.15" ShapeID="_x0000_i1026" DrawAspect="Content" ObjectID="_1809297097" r:id="rId8"/>
         </w:object>
       </w:r>
     </w:p>
@@ -3034,32 +2576,16 @@
         </w:rPr>
         <w:t xml:space="preserve"> </w:t>
       </w:r>
-      <w:proofErr w:type="spellStart"/>
-      <w:proofErr w:type="gramStart"/>
       <w:r>
         <w:rPr>
           <w:lang w:val="ru-BY"/>
         </w:rPr>
-        <w:t>TakeTheFormula</w:t>
-      </w:r>
-      <w:proofErr w:type="spellEnd"/>
+        <w:t>TakeTheFormula()</w:t>
+      </w:r>
       <w:r>
         <w:rPr>
           <w:lang w:val="ru-BY"/>
         </w:rPr>
-        <w:t>(</w:t>
-      </w:r>
-      <w:proofErr w:type="gramEnd"/>
-      <w:r>
-        <w:rPr>
-          <w:lang w:val="ru-BY"/>
-        </w:rPr>
-        <w:t>)</w:t>
-      </w:r>
-      <w:r>
-        <w:rPr>
-          <w:lang w:val="ru-BY"/>
-        </w:rPr>
         <w:t xml:space="preserve"> </w:t>
       </w:r>
       <w:r>
@@ -3074,14 +2600,12 @@
         </w:rPr>
         <w:t xml:space="preserve"> </w:t>
       </w:r>
-      <w:proofErr w:type="spellStart"/>
       <w:r>
         <w:rPr>
           <w:lang w:val="en-US"/>
         </w:rPr>
         <w:t>IOSystem</w:t>
       </w:r>
-      <w:proofErr w:type="spellEnd"/>
     </w:p>
     <w:p>
       <w:pPr>
@@ -3093,10 +2617,10 @@
       </w:pPr>
       <w:r>
         <w:object w:dxaOrig="11070" w:dyaOrig="3465" w14:anchorId="7DA171D5">
-          <v:shape id="_x0000_i1128" type="#_x0000_t75" style="width:468pt;height:146.5pt" o:ole="">
+          <v:shape id="_x0000_i1027" type="#_x0000_t75" style="width:468.3pt;height:146.3pt" o:ole="">
             <v:imagedata r:id="rId9" o:title=""/>
           </v:shape>
-          <o:OLEObject Type="Embed" ProgID="Visio.Drawing.15" ShapeID="_x0000_i1128" DrawAspect="Content" ObjectID="_1809296208" r:id="rId10"/>
+          <o:OLEObject Type="Embed" ProgID="Visio.Drawing.15" ShapeID="_x0000_i1027" DrawAspect="Content" ObjectID="_1809297098" r:id="rId10"/>
         </w:object>
       </w:r>
     </w:p>
@@ -3144,32 +2668,16 @@
         </w:rPr>
         <w:t xml:space="preserve"> </w:t>
       </w:r>
-      <w:proofErr w:type="spellStart"/>
-      <w:proofErr w:type="gramStart"/>
       <w:r>
         <w:rPr>
           <w:lang w:val="ru-BY"/>
         </w:rPr>
-        <w:t>TakeTheInteger</w:t>
-      </w:r>
-      <w:proofErr w:type="spellEnd"/>
+        <w:t>TakeTheInteger()</w:t>
+      </w:r>
       <w:r>
         <w:rPr>
           <w:lang w:val="ru-BY"/>
         </w:rPr>
-        <w:t>(</w:t>
-      </w:r>
-      <w:proofErr w:type="gramEnd"/>
-      <w:r>
-        <w:rPr>
-          <w:lang w:val="ru-BY"/>
-        </w:rPr>
-        <w:t>)</w:t>
-      </w:r>
-      <w:r>
-        <w:rPr>
-          <w:lang w:val="ru-BY"/>
-        </w:rPr>
         <w:t xml:space="preserve"> </w:t>
       </w:r>
       <w:r>
@@ -3184,14 +2692,12 @@
         </w:rPr>
         <w:t xml:space="preserve"> </w:t>
       </w:r>
-      <w:proofErr w:type="spellStart"/>
       <w:r>
         <w:rPr>
           <w:lang w:val="en-US"/>
         </w:rPr>
         <w:t>IOSystem</w:t>
       </w:r>
-      <w:proofErr w:type="spellEnd"/>
     </w:p>
     <w:p>
       <w:pPr>
@@ -3203,10 +2709,10 @@
       </w:pPr>
       <w:r>
         <w:object w:dxaOrig="13995" w:dyaOrig="3990" w14:anchorId="3598E27A">
-          <v:shape id="_x0000_i1129" type="#_x0000_t75" style="width:467.15pt;height:133.1pt" o:ole="">
+          <v:shape id="_x0000_i1028" type="#_x0000_t75" style="width:467.7pt;height:133.05pt" o:ole="">
             <v:imagedata r:id="rId11" o:title=""/>
           </v:shape>
-          <o:OLEObject Type="Embed" ProgID="Visio.Drawing.15" ShapeID="_x0000_i1129" DrawAspect="Content" ObjectID="_1809296209" r:id="rId12"/>
+          <o:OLEObject Type="Embed" ProgID="Visio.Drawing.15" ShapeID="_x0000_i1028" DrawAspect="Content" ObjectID="_1809297099" r:id="rId12"/>
         </w:object>
       </w:r>
     </w:p>
@@ -3254,32 +2760,22 @@
         </w:rPr>
         <w:t xml:space="preserve"> </w:t>
       </w:r>
-      <w:proofErr w:type="spellStart"/>
-      <w:proofErr w:type="gramStart"/>
       <w:r>
         <w:rPr>
           <w:lang w:val="ru-BY"/>
         </w:rPr>
         <w:t>TakeTheModeOption</w:t>
       </w:r>
-      <w:proofErr w:type="spellEnd"/>
       <w:r>
         <w:rPr>
           <w:lang w:val="ru-BY"/>
         </w:rPr>
-        <w:t>(</w:t>
-      </w:r>
-      <w:proofErr w:type="gramEnd"/>
+        <w:t>()</w:t>
+      </w:r>
       <w:r>
         <w:rPr>
           <w:lang w:val="ru-BY"/>
         </w:rPr>
-        <w:t>)</w:t>
-      </w:r>
-      <w:r>
-        <w:rPr>
-          <w:lang w:val="ru-BY"/>
-        </w:rPr>
         <w:t xml:space="preserve"> </w:t>
       </w:r>
       <w:r>
@@ -3294,14 +2790,12 @@
         </w:rPr>
         <w:t xml:space="preserve"> </w:t>
       </w:r>
-      <w:proofErr w:type="spellStart"/>
       <w:r>
         <w:rPr>
           <w:lang w:val="en-US"/>
         </w:rPr>
         <w:t>IOSystem</w:t>
       </w:r>
-      <w:proofErr w:type="spellEnd"/>
     </w:p>
     <w:p>
       <w:pPr>
@@ -3321,7 +2815,7 @@
             <v:imagedata r:id="rId13" o:title=""/>
             <w10:wrap type="square" anchorx="margin" anchory="margin"/>
           </v:shape>
-          <o:OLEObject Type="Embed" ProgID="Visio.Drawing.15" ShapeID="_x0000_s1044" DrawAspect="Content" ObjectID="_1809296223" r:id="rId14"/>
+          <o:OLEObject Type="Embed" ProgID="Visio.Drawing.15" ShapeID="_x0000_s1044" DrawAspect="Content" ObjectID="_1809297112" r:id="rId14"/>
         </w:object>
       </w:r>
     </w:p>
@@ -3369,106 +2863,60 @@
         </w:rPr>
         <w:t xml:space="preserve"> </w:t>
       </w:r>
-      <w:proofErr w:type="spellStart"/>
-      <w:proofErr w:type="gramStart"/>
       <w:r>
         <w:rPr>
           <w:lang w:val="ru-BY"/>
         </w:rPr>
-        <w:t>PrepareFormulas</w:t>
-      </w:r>
-      <w:proofErr w:type="spellEnd"/>
+        <w:t>PrepareFormulas(List&lt;string&gt; subformulas)</w:t>
+      </w:r>
       <w:r>
         <w:rPr>
           <w:lang w:val="ru-BY"/>
         </w:rPr>
-        <w:t>(</w:t>
-      </w:r>
-      <w:proofErr w:type="gramEnd"/>
-      <w:r>
+        <w:t xml:space="preserve"> </w:t>
+      </w:r>
+      <w:r>
+        <w:rPr>
+          <w:lang w:val="ru-RU"/>
+        </w:rPr>
+        <w:t>класса</w:t>
+      </w:r>
+      <w:r>
+        <w:rPr>
+          <w:lang w:val="en-US"/>
+        </w:rPr>
+        <w:t xml:space="preserve"> </w:t>
+      </w:r>
+      <w:r>
+        <w:rPr>
+          <w:lang w:val="en-US"/>
+        </w:rPr>
+        <w:t>IOSystem</w:t>
+      </w:r>
+    </w:p>
+    <w:p>
+      <w:pPr>
+        <w:spacing w:after="160" w:line="259" w:lineRule="auto"/>
+        <w:jc w:val="center"/>
         <w:rPr>
           <w:lang w:val="ru-BY"/>
         </w:rPr>
-        <w:t>List&lt;</w:t>
-      </w:r>
-      <w:proofErr w:type="spellStart"/>
-      <w:r>
-        <w:rPr>
-          <w:lang w:val="ru-BY"/>
-        </w:rPr>
-        <w:t>string</w:t>
-      </w:r>
-      <w:proofErr w:type="spellEnd"/>
-      <w:r>
-        <w:rPr>
-          <w:lang w:val="ru-BY"/>
-        </w:rPr>
-        <w:t xml:space="preserve">&gt; </w:t>
-      </w:r>
-      <w:proofErr w:type="spellStart"/>
-      <w:r>
-        <w:rPr>
-          <w:lang w:val="ru-BY"/>
-        </w:rPr>
-        <w:t>subformulas</w:t>
-      </w:r>
-      <w:proofErr w:type="spellEnd"/>
-      <w:r>
-        <w:rPr>
-          <w:lang w:val="ru-BY"/>
-        </w:rPr>
-        <w:t>)</w:t>
-      </w:r>
-      <w:r>
-        <w:rPr>
-          <w:lang w:val="ru-BY"/>
-        </w:rPr>
-        <w:t xml:space="preserve"> </w:t>
-      </w:r>
-      <w:r>
-        <w:rPr>
-          <w:lang w:val="ru-RU"/>
-        </w:rPr>
-        <w:t>класса</w:t>
-      </w:r>
-      <w:r>
-        <w:rPr>
-          <w:lang w:val="en-US"/>
-        </w:rPr>
-        <w:t xml:space="preserve"> </w:t>
-      </w:r>
-      <w:proofErr w:type="spellStart"/>
-      <w:r>
-        <w:rPr>
-          <w:lang w:val="en-US"/>
-        </w:rPr>
-        <w:t>IOSystem</w:t>
-      </w:r>
-      <w:proofErr w:type="spellEnd"/>
+      </w:pPr>
     </w:p>
     <w:p>
       <w:pPr>
         <w:spacing w:after="160" w:line="259" w:lineRule="auto"/>
         <w:jc w:val="center"/>
         <w:rPr>
-          <w:lang w:val="ru-BY"/>
-        </w:rPr>
-      </w:pPr>
-    </w:p>
-    <w:p>
-      <w:pPr>
-        <w:spacing w:after="160" w:line="259" w:lineRule="auto"/>
-        <w:jc w:val="center"/>
-        <w:rPr>
           <w:lang w:val="en-US"/>
         </w:rPr>
       </w:pPr>
       <w:r>
         <w:object w:dxaOrig="12555" w:dyaOrig="3855" w14:anchorId="5E4833E6">
-          <v:shape id="_x0000_i1131" type="#_x0000_t75" style="width:468pt;height:143.15pt" o:ole="">
+          <v:shape id="_x0000_i1030" type="#_x0000_t75" style="width:468.3pt;height:143.4pt" o:ole="">
             <v:imagedata r:id="rId15" o:title=""/>
           </v:shape>
-          <o:OLEObject Type="Embed" ProgID="Visio.Drawing.15" ShapeID="_x0000_i1131" DrawAspect="Content" ObjectID="_1809296210" r:id="rId16"/>
+          <o:OLEObject Type="Embed" ProgID="Visio.Drawing.15" ShapeID="_x0000_i1030" DrawAspect="Content" ObjectID="_1809297100" r:id="rId16"/>
         </w:object>
       </w:r>
     </w:p>
@@ -3516,54 +2964,16 @@
         </w:rPr>
         <w:t xml:space="preserve"> </w:t>
       </w:r>
-      <w:proofErr w:type="spellStart"/>
-      <w:proofErr w:type="gramStart"/>
       <w:r>
         <w:rPr>
           <w:lang w:val="ru-BY"/>
         </w:rPr>
-        <w:t>ShowAmountOfSubformulas</w:t>
-      </w:r>
-      <w:proofErr w:type="spellEnd"/>
+        <w:t>ShowAmountOfSubformulas(List&lt;string&gt; subformulas</w:t>
+      </w:r>
       <w:r>
         <w:rPr>
           <w:lang w:val="ru-BY"/>
         </w:rPr>
-        <w:t>(</w:t>
-      </w:r>
-      <w:proofErr w:type="gramEnd"/>
-      <w:r>
-        <w:rPr>
-          <w:lang w:val="ru-BY"/>
-        </w:rPr>
-        <w:t>List&lt;</w:t>
-      </w:r>
-      <w:proofErr w:type="spellStart"/>
-      <w:r>
-        <w:rPr>
-          <w:lang w:val="ru-BY"/>
-        </w:rPr>
-        <w:t>string</w:t>
-      </w:r>
-      <w:proofErr w:type="spellEnd"/>
-      <w:r>
-        <w:rPr>
-          <w:lang w:val="ru-BY"/>
-        </w:rPr>
-        <w:t xml:space="preserve">&gt; </w:t>
-      </w:r>
-      <w:proofErr w:type="spellStart"/>
-      <w:r>
-        <w:rPr>
-          <w:lang w:val="ru-BY"/>
-        </w:rPr>
-        <w:t>subformulas</w:t>
-      </w:r>
-      <w:proofErr w:type="spellEnd"/>
-      <w:r>
-        <w:rPr>
-          <w:lang w:val="ru-BY"/>
-        </w:rPr>
         <w:t xml:space="preserve">) </w:t>
       </w:r>
       <w:r>
@@ -3578,14 +2988,12 @@
         </w:rPr>
         <w:t xml:space="preserve"> </w:t>
       </w:r>
-      <w:proofErr w:type="spellStart"/>
       <w:r>
         <w:rPr>
           <w:lang w:val="en-US"/>
         </w:rPr>
         <w:t>IOSystem</w:t>
       </w:r>
-      <w:proofErr w:type="spellEnd"/>
     </w:p>
     <w:p>
       <w:pPr>
@@ -3597,10 +3005,10 @@
       </w:pPr>
       <w:r>
         <w:object w:dxaOrig="12345" w:dyaOrig="3195" w14:anchorId="33024630">
-          <v:shape id="_x0000_i1132" type="#_x0000_t75" style="width:467.15pt;height:120.55pt" o:ole="">
+          <v:shape id="_x0000_i1031" type="#_x0000_t75" style="width:467.15pt;height:120.4pt" o:ole="">
             <v:imagedata r:id="rId17" o:title=""/>
           </v:shape>
-          <o:OLEObject Type="Embed" ProgID="Visio.Drawing.15" ShapeID="_x0000_i1132" DrawAspect="Content" ObjectID="_1809296211" r:id="rId18"/>
+          <o:OLEObject Type="Embed" ProgID="Visio.Drawing.15" ShapeID="_x0000_i1031" DrawAspect="Content" ObjectID="_1809297101" r:id="rId18"/>
         </w:object>
       </w:r>
     </w:p>
@@ -3654,54 +3062,16 @@
         </w:rPr>
         <w:t xml:space="preserve"> </w:t>
       </w:r>
-      <w:proofErr w:type="spellStart"/>
-      <w:proofErr w:type="gramStart"/>
       <w:r>
         <w:rPr>
           <w:lang w:val="ru-BY"/>
         </w:rPr>
-        <w:t>ShowCorrectness</w:t>
-      </w:r>
-      <w:proofErr w:type="spellEnd"/>
+        <w:t>ShowCorrectness(bool correctness)</w:t>
+      </w:r>
       <w:r>
         <w:rPr>
           <w:lang w:val="ru-BY"/>
         </w:rPr>
-        <w:t>(</w:t>
-      </w:r>
-      <w:proofErr w:type="spellStart"/>
-      <w:proofErr w:type="gramEnd"/>
-      <w:r>
-        <w:rPr>
-          <w:lang w:val="ru-BY"/>
-        </w:rPr>
-        <w:t>bool</w:t>
-      </w:r>
-      <w:proofErr w:type="spellEnd"/>
-      <w:r>
-        <w:rPr>
-          <w:lang w:val="ru-BY"/>
-        </w:rPr>
-        <w:t xml:space="preserve"> </w:t>
-      </w:r>
-      <w:proofErr w:type="spellStart"/>
-      <w:r>
-        <w:rPr>
-          <w:lang w:val="ru-BY"/>
-        </w:rPr>
-        <w:t>correctness</w:t>
-      </w:r>
-      <w:proofErr w:type="spellEnd"/>
-      <w:r>
-        <w:rPr>
-          <w:lang w:val="ru-BY"/>
-        </w:rPr>
-        <w:t>)</w:t>
-      </w:r>
-      <w:r>
-        <w:rPr>
-          <w:lang w:val="ru-BY"/>
-        </w:rPr>
         <w:t xml:space="preserve"> </w:t>
       </w:r>
       <w:r>
@@ -3716,14 +3086,12 @@
         </w:rPr>
         <w:t xml:space="preserve"> </w:t>
       </w:r>
-      <w:proofErr w:type="spellStart"/>
       <w:r>
         <w:rPr>
           <w:lang w:val="en-US"/>
         </w:rPr>
         <w:t>IOSystem</w:t>
       </w:r>
-      <w:proofErr w:type="spellEnd"/>
     </w:p>
     <w:p>
       <w:pPr>
@@ -3735,10 +3103,10 @@
       </w:pPr>
       <w:r>
         <w:object w:dxaOrig="8266" w:dyaOrig="1680" w14:anchorId="4D9FFBE2">
-          <v:shape id="_x0000_i1133" type="#_x0000_t75" style="width:412.75pt;height:84.55pt" o:ole="">
+          <v:shape id="_x0000_i1032" type="#_x0000_t75" style="width:413pt;height:84.65pt" o:ole="">
             <v:imagedata r:id="rId19" o:title=""/>
           </v:shape>
-          <o:OLEObject Type="Embed" ProgID="Visio.Drawing.15" ShapeID="_x0000_i1133" DrawAspect="Content" ObjectID="_1809296212" r:id="rId20"/>
+          <o:OLEObject Type="Embed" ProgID="Visio.Drawing.15" ShapeID="_x0000_i1032" DrawAspect="Content" ObjectID="_1809297102" r:id="rId20"/>
         </w:object>
       </w:r>
     </w:p>
@@ -3792,82 +3160,393 @@
         </w:rPr>
         <w:t xml:space="preserve"> </w:t>
       </w:r>
-      <w:proofErr w:type="spellStart"/>
-      <w:proofErr w:type="gramStart"/>
       <w:r>
         <w:rPr>
           <w:lang w:val="ru-BY"/>
         </w:rPr>
-        <w:t>ShowTestResult</w:t>
-      </w:r>
-      <w:proofErr w:type="spellEnd"/>
+        <w:t>ShowTestResult(int score, int questionsAmount)</w:t>
+      </w:r>
       <w:r>
         <w:rPr>
           <w:lang w:val="ru-BY"/>
         </w:rPr>
-        <w:t>(</w:t>
-      </w:r>
-      <w:proofErr w:type="spellStart"/>
-      <w:proofErr w:type="gramEnd"/>
-      <w:r>
+        <w:t xml:space="preserve"> </w:t>
+      </w:r>
+      <w:r>
+        <w:rPr>
+          <w:lang w:val="ru-RU"/>
+        </w:rPr>
+        <w:t>класса</w:t>
+      </w:r>
+      <w:r>
+        <w:rPr>
+          <w:lang w:val="en-US"/>
+        </w:rPr>
+        <w:t xml:space="preserve"> </w:t>
+      </w:r>
+      <w:r>
+        <w:rPr>
+          <w:lang w:val="en-US"/>
+        </w:rPr>
+        <w:t>IOSystem</w:t>
+      </w:r>
+    </w:p>
+    <w:p>
+      <w:pPr>
+        <w:spacing w:after="160" w:line="259" w:lineRule="auto"/>
+        <w:jc w:val="center"/>
         <w:rPr>
           <w:lang w:val="ru-BY"/>
         </w:rPr>
-        <w:t>int</w:t>
-      </w:r>
-      <w:proofErr w:type="spellEnd"/>
-      <w:r>
+      </w:pPr>
+    </w:p>
+    <w:p>
+      <w:pPr>
+        <w:spacing w:after="160" w:line="259" w:lineRule="auto"/>
+        <w:jc w:val="center"/>
+        <w:rPr>
+          <w:lang w:val="en-US"/>
+        </w:rPr>
+      </w:pPr>
+      <w:r>
+        <w:rPr>
+          <w:lang w:val="en-US"/>
+        </w:rPr>
+        <w:br w:type="page"/>
+      </w:r>
+    </w:p>
+    <w:p>
+      <w:pPr>
+        <w:spacing w:after="160" w:line="259" w:lineRule="auto"/>
+        <w:rPr>
+          <w:lang w:val="en-US"/>
+        </w:rPr>
+      </w:pPr>
+      <w:r>
+        <w:rPr>
+          <w:noProof/>
+        </w:rPr>
+        <w:lastRenderedPageBreak/>
+        <w:drawing>
+          <wp:anchor distT="0" distB="0" distL="114300" distR="114300" simplePos="0" relativeHeight="251660288" behindDoc="0" locked="0" layoutInCell="1" allowOverlap="1" wp14:anchorId="5E780099" wp14:editId="21249118">
+            <wp:simplePos x="0" y="0"/>
+            <wp:positionH relativeFrom="margin">
+              <wp:posOffset>-1426845</wp:posOffset>
+            </wp:positionH>
+            <wp:positionV relativeFrom="paragraph">
+              <wp:posOffset>1800225</wp:posOffset>
+            </wp:positionV>
+            <wp:extent cx="8803005" cy="5203825"/>
+            <wp:effectExtent l="8890" t="0" r="6985" b="6985"/>
+            <wp:wrapTopAndBottom/>
+            <wp:docPr id="570015472" name="Рисунок 2"/>
+            <wp:cNvGraphicFramePr>
+              <a:graphicFrameLocks xmlns:a="http://schemas.openxmlformats.org/drawingml/2006/main" noChangeAspect="1"/>
+            </wp:cNvGraphicFramePr>
+            <a:graphic xmlns:a="http://schemas.openxmlformats.org/drawingml/2006/main">
+              <a:graphicData uri="http://schemas.openxmlformats.org/drawingml/2006/picture">
+                <pic:pic xmlns:pic="http://schemas.openxmlformats.org/drawingml/2006/picture">
+                  <pic:nvPicPr>
+                    <pic:cNvPr id="0" name="Picture 22"/>
+                    <pic:cNvPicPr>
+                      <a:picLocks noChangeAspect="1" noChangeArrowheads="1"/>
+                    </pic:cNvPicPr>
+                  </pic:nvPicPr>
+                  <pic:blipFill>
+                    <a:blip r:embed="rId21">
+                      <a:extLst>
+                        <a:ext uri="{28A0092B-C50C-407E-A947-70E740481C1C}">
+                          <a14:useLocalDpi xmlns:a14="http://schemas.microsoft.com/office/drawing/2010/main" val="0"/>
+                        </a:ext>
+                      </a:extLst>
+                    </a:blip>
+                    <a:srcRect/>
+                    <a:stretch>
+                      <a:fillRect/>
+                    </a:stretch>
+                  </pic:blipFill>
+                  <pic:spPr bwMode="auto">
+                    <a:xfrm rot="5400000">
+                      <a:off x="0" y="0"/>
+                      <a:ext cx="8803005" cy="5203825"/>
+                    </a:xfrm>
+                    <a:prstGeom prst="rect">
+                      <a:avLst/>
+                    </a:prstGeom>
+                    <a:noFill/>
+                    <a:ln>
+                      <a:noFill/>
+                    </a:ln>
+                  </pic:spPr>
+                </pic:pic>
+              </a:graphicData>
+            </a:graphic>
+            <wp14:sizeRelH relativeFrom="margin">
+              <wp14:pctWidth>0</wp14:pctWidth>
+            </wp14:sizeRelH>
+            <wp14:sizeRelV relativeFrom="margin">
+              <wp14:pctHeight>0</wp14:pctHeight>
+            </wp14:sizeRelV>
+          </wp:anchor>
+        </w:drawing>
+      </w:r>
+    </w:p>
+    <w:p>
+      <w:pPr>
+        <w:spacing w:after="160" w:line="259" w:lineRule="auto"/>
+        <w:jc w:val="center"/>
         <w:rPr>
           <w:lang w:val="ru-BY"/>
         </w:rPr>
-        <w:t xml:space="preserve"> </w:t>
-      </w:r>
-      <w:proofErr w:type="spellStart"/>
+      </w:pPr>
+      <w:r>
+        <w:rPr>
+          <w:lang w:val="ru-RU"/>
+        </w:rPr>
+        <w:t>Рис</w:t>
+      </w:r>
+      <w:r>
+        <w:rPr>
+          <w:lang w:val="en-US"/>
+        </w:rPr>
+        <w:t xml:space="preserve"> </w:t>
+      </w:r>
+      <w:r>
+        <w:rPr>
+          <w:lang w:val="en-US"/>
+        </w:rPr>
+        <w:t>9</w:t>
+      </w:r>
+      <w:r>
+        <w:rPr>
+          <w:lang w:val="en-US"/>
+        </w:rPr>
+        <w:t>.</w:t>
+      </w:r>
+      <w:r>
+        <w:rPr>
+          <w:lang w:val="en-US"/>
+        </w:rPr>
+        <w:t xml:space="preserve"> </w:t>
+      </w:r>
+      <w:r>
+        <w:rPr>
+          <w:lang w:val="ru-RU"/>
+        </w:rPr>
+        <w:t>Метод</w:t>
+      </w:r>
+      <w:r>
+        <w:rPr>
+          <w:lang w:val="en-US"/>
+        </w:rPr>
+        <w:t xml:space="preserve"> </w:t>
+      </w:r>
       <w:r>
         <w:rPr>
           <w:lang w:val="ru-BY"/>
         </w:rPr>
-        <w:t>score</w:t>
-      </w:r>
-      <w:proofErr w:type="spellEnd"/>
+        <w:t>ReformFormula(string formula)</w:t>
+      </w:r>
       <w:r>
         <w:rPr>
           <w:lang w:val="ru-BY"/>
         </w:rPr>
-        <w:t xml:space="preserve">, </w:t>
-      </w:r>
-      <w:proofErr w:type="spellStart"/>
+        <w:t xml:space="preserve"> </w:t>
+      </w:r>
+      <w:r>
+        <w:rPr>
+          <w:lang w:val="ru-RU"/>
+        </w:rPr>
+        <w:t>класса</w:t>
+      </w:r>
+      <w:r>
+        <w:rPr>
+          <w:lang w:val="en-US"/>
+        </w:rPr>
+        <w:t xml:space="preserve"> </w:t>
+      </w:r>
       <w:r>
         <w:rPr>
           <w:lang w:val="ru-BY"/>
         </w:rPr>
-        <w:t>int</w:t>
-      </w:r>
-      <w:proofErr w:type="spellEnd"/>
-      <w:r>
+        <w:t>InputParser</w:t>
+      </w:r>
+    </w:p>
+    <w:p>
+      <w:pPr>
+        <w:spacing w:after="160" w:line="259" w:lineRule="auto"/>
+        <w:jc w:val="center"/>
+        <w:rPr>
+          <w:lang w:val="en-US"/>
+        </w:rPr>
+      </w:pPr>
+      <w:r>
+        <w:object w:dxaOrig="4605" w:dyaOrig="4470" w14:anchorId="2D023ACA">
+          <v:shape id="_x0000_i1034" type="#_x0000_t75" style="width:3in;height:210.25pt" o:ole="">
+            <v:imagedata r:id="rId22" o:title=""/>
+          </v:shape>
+          <o:OLEObject Type="Embed" ProgID="Visio.Drawing.15" ShapeID="_x0000_i1034" DrawAspect="Content" ObjectID="_1809297103" r:id="rId23"/>
+        </w:object>
+      </w:r>
+    </w:p>
+    <w:p>
+      <w:pPr>
+        <w:spacing w:after="160" w:line="259" w:lineRule="auto"/>
+        <w:jc w:val="center"/>
         <w:rPr>
           <w:lang w:val="ru-BY"/>
         </w:rPr>
-        <w:t xml:space="preserve"> </w:t>
-      </w:r>
-      <w:proofErr w:type="spellStart"/>
+      </w:pPr>
+      <w:r>
+        <w:rPr>
+          <w:lang w:val="ru-RU"/>
+        </w:rPr>
+        <w:t>Рис</w:t>
+      </w:r>
+      <w:r>
+        <w:rPr>
+          <w:lang w:val="en-US"/>
+        </w:rPr>
+        <w:t xml:space="preserve"> </w:t>
+      </w:r>
+      <w:r>
+        <w:rPr>
+          <w:lang w:val="en-US"/>
+        </w:rPr>
+        <w:t>10</w:t>
+      </w:r>
+      <w:r>
+        <w:rPr>
+          <w:lang w:val="en-US"/>
+        </w:rPr>
+        <w:t>.</w:t>
+      </w:r>
+      <w:r>
+        <w:rPr>
+          <w:lang w:val="en-US"/>
+        </w:rPr>
+        <w:t xml:space="preserve"> </w:t>
+      </w:r>
+      <w:r>
+        <w:rPr>
+          <w:lang w:val="ru-RU"/>
+        </w:rPr>
+        <w:t>Метод</w:t>
+      </w:r>
+      <w:r>
+        <w:rPr>
+          <w:lang w:val="en-US"/>
+        </w:rPr>
+        <w:t xml:space="preserve"> </w:t>
+      </w:r>
       <w:r>
         <w:rPr>
           <w:lang w:val="ru-BY"/>
         </w:rPr>
-        <w:t>questionsAmount</w:t>
-      </w:r>
-      <w:proofErr w:type="spellEnd"/>
+        <w:t>PrioSet(char operation)</w:t>
+      </w:r>
       <w:r>
         <w:rPr>
           <w:lang w:val="ru-BY"/>
         </w:rPr>
-        <w:t>)</w:t>
+        <w:t xml:space="preserve"> </w:t>
+      </w:r>
+      <w:r>
+        <w:rPr>
+          <w:lang w:val="ru-RU"/>
+        </w:rPr>
+        <w:t>класса</w:t>
+      </w:r>
+      <w:r>
+        <w:rPr>
+          <w:lang w:val="en-US"/>
+        </w:rPr>
+        <w:t xml:space="preserve"> </w:t>
       </w:r>
       <w:r>
         <w:rPr>
           <w:lang w:val="ru-BY"/>
         </w:rPr>
+        <w:t>InputParser</w:t>
+      </w:r>
+    </w:p>
+    <w:p>
+      <w:pPr>
+        <w:spacing w:after="160" w:line="259" w:lineRule="auto"/>
+        <w:jc w:val="center"/>
+        <w:rPr>
+          <w:lang w:val="en-US"/>
+        </w:rPr>
+      </w:pPr>
+      <w:r>
+        <w:object w:dxaOrig="8325" w:dyaOrig="2565" w14:anchorId="65AA6395">
+          <v:shape id="_x0000_i1035" type="#_x0000_t75" style="width:416.45pt;height:127.85pt" o:ole="">
+            <v:imagedata r:id="rId24" o:title=""/>
+          </v:shape>
+          <o:OLEObject Type="Embed" ProgID="Visio.Drawing.15" ShapeID="_x0000_i1035" DrawAspect="Content" ObjectID="_1809297104" r:id="rId25"/>
+        </w:object>
+      </w:r>
+    </w:p>
+    <w:p>
+      <w:pPr>
+        <w:spacing w:after="160" w:line="259" w:lineRule="auto"/>
+        <w:jc w:val="center"/>
+        <w:rPr>
+          <w:lang w:val="ru-BY"/>
+        </w:rPr>
+      </w:pPr>
+      <w:r>
+        <w:rPr>
+          <w:lang w:val="ru-RU"/>
+        </w:rPr>
+        <w:t>Рис</w:t>
+      </w:r>
+      <w:r>
+        <w:rPr>
+          <w:lang w:val="en-US"/>
+        </w:rPr>
+        <w:t xml:space="preserve"> </w:t>
+      </w:r>
+      <w:r>
+        <w:rPr>
+          <w:lang w:val="en-US"/>
+        </w:rPr>
+        <w:t>11</w:t>
+      </w:r>
+      <w:r>
+        <w:rPr>
+          <w:lang w:val="en-US"/>
+        </w:rPr>
+        <w:t>.</w:t>
+      </w:r>
+      <w:r>
+        <w:rPr>
+          <w:lang w:val="en-US"/>
+        </w:rPr>
+        <w:t xml:space="preserve"> </w:t>
+      </w:r>
+      <w:r>
+        <w:rPr>
+          <w:lang w:val="ru-RU"/>
+        </w:rPr>
+        <w:t>Метод</w:t>
+      </w:r>
+      <w:r>
+        <w:rPr>
+          <w:lang w:val="en-US"/>
+        </w:rPr>
+        <w:t xml:space="preserve"> </w:t>
+      </w:r>
+      <w:r>
+        <w:rPr>
+          <w:lang w:val="ru-BY"/>
+        </w:rPr>
+        <w:t>WrapInBracketsIfNeeded(string formula)</w:t>
+      </w:r>
+      <w:r>
+        <w:rPr>
+          <w:lang w:val="ru-BY"/>
+        </w:rPr>
         <w:t xml:space="preserve"> </w:t>
       </w:r>
       <w:r>
@@ -3882,30 +3561,123 @@
         </w:rPr>
         <w:t xml:space="preserve"> </w:t>
       </w:r>
-      <w:proofErr w:type="spellStart"/>
-      <w:r>
-        <w:rPr>
-          <w:lang w:val="en-US"/>
-        </w:rPr>
-        <w:t>IOSystem</w:t>
-      </w:r>
-      <w:proofErr w:type="spellEnd"/>
+      <w:r>
+        <w:rPr>
+          <w:lang w:val="ru-BY"/>
+        </w:rPr>
+        <w:t>InputParser</w:t>
+      </w:r>
     </w:p>
     <w:p>
       <w:pPr>
         <w:spacing w:after="160" w:line="259" w:lineRule="auto"/>
         <w:jc w:val="center"/>
         <w:rPr>
+          <w:lang w:val="en-US"/>
+        </w:rPr>
+      </w:pPr>
+      <w:r>
+        <w:object w:dxaOrig="12241" w:dyaOrig="6795" w14:anchorId="0BE8A7B2">
+          <v:shape id="_x0000_i1036" type="#_x0000_t75" style="width:467.15pt;height:259.8pt" o:ole="">
+            <v:imagedata r:id="rId26" o:title=""/>
+          </v:shape>
+          <o:OLEObject Type="Embed" ProgID="Visio.Drawing.15" ShapeID="_x0000_i1036" DrawAspect="Content" ObjectID="_1809297105" r:id="rId27"/>
+        </w:object>
+      </w:r>
+    </w:p>
+    <w:p>
+      <w:pPr>
+        <w:spacing w:after="160" w:line="259" w:lineRule="auto"/>
+        <w:jc w:val="center"/>
+        <w:rPr>
           <w:lang w:val="ru-BY"/>
         </w:rPr>
       </w:pPr>
+      <w:r>
+        <w:rPr>
+          <w:lang w:val="ru-RU"/>
+        </w:rPr>
+        <w:t>Рис</w:t>
+      </w:r>
+      <w:r>
+        <w:rPr>
+          <w:lang w:val="en-US"/>
+        </w:rPr>
+        <w:t xml:space="preserve"> </w:t>
+      </w:r>
+      <w:r>
+        <w:rPr>
+          <w:lang w:val="en-US"/>
+        </w:rPr>
+        <w:t>1</w:t>
+      </w:r>
+      <w:r>
+        <w:rPr>
+          <w:lang w:val="en-US"/>
+        </w:rPr>
+        <w:t>2</w:t>
+      </w:r>
+      <w:r>
+        <w:rPr>
+          <w:lang w:val="en-US"/>
+        </w:rPr>
+        <w:t>.</w:t>
+      </w:r>
+      <w:r>
+        <w:rPr>
+          <w:lang w:val="en-US"/>
+        </w:rPr>
+        <w:t xml:space="preserve"> </w:t>
+      </w:r>
+      <w:r>
+        <w:rPr>
+          <w:lang w:val="ru-RU"/>
+        </w:rPr>
+        <w:t>Метод</w:t>
+      </w:r>
+      <w:r>
+        <w:rPr>
+          <w:lang w:val="en-US"/>
+        </w:rPr>
+        <w:t xml:space="preserve"> </w:t>
+      </w:r>
+      <w:r>
+        <w:rPr>
+          <w:lang w:val="ru-BY"/>
+        </w:rPr>
+        <w:t>TestUserKnowledge()</w:t>
+      </w:r>
+      <w:r>
+        <w:rPr>
+          <w:lang w:val="ru-BY"/>
+        </w:rPr>
+        <w:t xml:space="preserve"> </w:t>
+      </w:r>
+      <w:r>
+        <w:rPr>
+          <w:lang w:val="ru-RU"/>
+        </w:rPr>
+        <w:t>класса</w:t>
+      </w:r>
+      <w:r>
+        <w:rPr>
+          <w:lang w:val="en-US"/>
+        </w:rPr>
+        <w:t xml:space="preserve"> </w:t>
+      </w:r>
+      <w:r>
+        <w:rPr>
+          <w:lang w:val="ru-BY"/>
+        </w:rPr>
+        <w:t>UserTestingSystem</w:t>
+      </w:r>
     </w:p>
     <w:p>
       <w:pPr>
         <w:spacing w:after="160" w:line="259" w:lineRule="auto"/>
         <w:jc w:val="center"/>
         <w:rPr>
-          <w:lang w:val="en-US"/>
+          <w:lang w:val="ru-RU"/>
         </w:rPr>
       </w:pPr>
       <w:r>
@@ -3914,20 +3686,12 @@
         </w:rPr>
         <w:br w:type="page"/>
       </w:r>
-    </w:p>
-    <w:p>
-      <w:pPr>
-        <w:spacing w:after="160" w:line="259" w:lineRule="auto"/>
-        <w:rPr>
-          <w:lang w:val="en-US"/>
-        </w:rPr>
-      </w:pPr>
-      <w:r>
-        <w:object w:dxaOrig="15346" w:dyaOrig="26025" w14:anchorId="48B159C0">
-          <v:shape id="_x0000_i1202" type="#_x0000_t75" style="width:428.65pt;height:727.55pt" o:ole="">
-            <v:imagedata r:id="rId21" o:title=""/>
+      <w:r>
+        <w:object w:dxaOrig="14746" w:dyaOrig="13156" w14:anchorId="740DAE06">
+          <v:shape id="_x0000_i1037" type="#_x0000_t75" style="width:467.7pt;height:417pt" o:ole="">
+            <v:imagedata r:id="rId28" o:title=""/>
           </v:shape>
-          <o:OLEObject Type="Embed" ProgID="Visio.Drawing.15" ShapeID="_x0000_i1202" DrawAspect="Content" ObjectID="_1809296213" r:id="rId22"/>
+          <o:OLEObject Type="Embed" ProgID="Visio.Drawing.15" ShapeID="_x0000_i1037" DrawAspect="Content" ObjectID="_1809297106" r:id="rId29"/>
         </w:object>
       </w:r>
     </w:p>
@@ -3943,7 +3707,6 @@
         <w:rPr>
           <w:lang w:val="ru-RU"/>
         </w:rPr>
-        <w:lastRenderedPageBreak/>
         <w:t>Рис</w:t>
       </w:r>
       <w:r>
@@ -3956,7 +3719,13 @@
         <w:rPr>
           <w:lang w:val="en-US"/>
         </w:rPr>
-        <w:t>9</w:t>
+        <w:t>1</w:t>
+      </w:r>
+      <w:r>
+        <w:rPr>
+          <w:lang w:val="en-US"/>
+        </w:rPr>
+        <w:t>3</w:t>
       </w:r>
       <w:r>
         <w:rPr>
@@ -3982,54 +3751,224 @@
         </w:rPr>
         <w:t xml:space="preserve"> </w:t>
       </w:r>
-      <w:proofErr w:type="spellStart"/>
-      <w:proofErr w:type="gramStart"/>
       <w:r>
         <w:rPr>
           <w:lang w:val="ru-BY"/>
         </w:rPr>
-        <w:t>ReformFormula</w:t>
-      </w:r>
-      <w:proofErr w:type="spellEnd"/>
+        <w:t>FindSubformulas(string formula)</w:t>
+      </w:r>
       <w:r>
         <w:rPr>
           <w:lang w:val="ru-BY"/>
         </w:rPr>
-        <w:t>(</w:t>
-      </w:r>
-      <w:proofErr w:type="spellStart"/>
-      <w:proofErr w:type="gramEnd"/>
+        <w:t xml:space="preserve"> </w:t>
+      </w:r>
+      <w:r>
+        <w:rPr>
+          <w:lang w:val="ru-RU"/>
+        </w:rPr>
+        <w:t>класса</w:t>
+      </w:r>
+      <w:r>
+        <w:rPr>
+          <w:lang w:val="en-US"/>
+        </w:rPr>
+        <w:t xml:space="preserve"> </w:t>
+      </w:r>
       <w:r>
         <w:rPr>
           <w:lang w:val="ru-BY"/>
         </w:rPr>
-        <w:t>string</w:t>
-      </w:r>
-      <w:proofErr w:type="spellEnd"/>
-      <w:r>
+        <w:t>InputParser</w:t>
+      </w:r>
+    </w:p>
+    <w:p>
+      <w:pPr>
+        <w:spacing w:after="160" w:line="259" w:lineRule="auto"/>
+        <w:jc w:val="center"/>
+        <w:rPr>
+          <w:lang w:val="en-US"/>
+        </w:rPr>
+      </w:pPr>
+      <w:r>
+        <w:object w:dxaOrig="11790" w:dyaOrig="2881" w14:anchorId="208446A6">
+          <v:shape id="_x0000_i1038" type="#_x0000_t75" style="width:467.15pt;height:114.05pt" o:ole="">
+            <v:imagedata r:id="rId30" o:title=""/>
+          </v:shape>
+          <o:OLEObject Type="Embed" ProgID="Visio.Drawing.15" ShapeID="_x0000_i1038" DrawAspect="Content" ObjectID="_1809297107" r:id="rId31"/>
+        </w:object>
+      </w:r>
+    </w:p>
+    <w:p>
+      <w:pPr>
+        <w:spacing w:after="160" w:line="259" w:lineRule="auto"/>
+        <w:jc w:val="center"/>
         <w:rPr>
           <w:lang w:val="ru-BY"/>
         </w:rPr>
-        <w:t xml:space="preserve"> </w:t>
-      </w:r>
-      <w:proofErr w:type="spellStart"/>
+      </w:pPr>
+      <w:r>
+        <w:rPr>
+          <w:lang w:val="ru-RU"/>
+        </w:rPr>
+        <w:t>Рис</w:t>
+      </w:r>
+      <w:r>
+        <w:rPr>
+          <w:lang w:val="en-US"/>
+        </w:rPr>
+        <w:t xml:space="preserve"> </w:t>
+      </w:r>
+      <w:r>
+        <w:rPr>
+          <w:lang w:val="en-US"/>
+        </w:rPr>
+        <w:t>1</w:t>
+      </w:r>
+      <w:r>
+        <w:rPr>
+          <w:lang w:val="en-US"/>
+        </w:rPr>
+        <w:t>4</w:t>
+      </w:r>
+      <w:r>
+        <w:rPr>
+          <w:lang w:val="en-US"/>
+        </w:rPr>
+        <w:t>.</w:t>
+      </w:r>
+      <w:r>
+        <w:rPr>
+          <w:lang w:val="en-US"/>
+        </w:rPr>
+        <w:t xml:space="preserve"> </w:t>
+      </w:r>
+      <w:r>
+        <w:rPr>
+          <w:lang w:val="ru-RU"/>
+        </w:rPr>
+        <w:t>Метод</w:t>
+      </w:r>
+      <w:r>
+        <w:rPr>
+          <w:lang w:val="en-US"/>
+        </w:rPr>
+        <w:t xml:space="preserve"> </w:t>
+      </w:r>
       <w:r>
         <w:rPr>
           <w:lang w:val="ru-BY"/>
         </w:rPr>
-        <w:t>formula</w:t>
-      </w:r>
-      <w:proofErr w:type="spellEnd"/>
+        <w:t>CheckIfSymbolIsValid(char symbol)</w:t>
+      </w:r>
       <w:r>
         <w:rPr>
           <w:lang w:val="ru-BY"/>
         </w:rPr>
-        <w:t>)</w:t>
+        <w:t xml:space="preserve"> </w:t>
+      </w:r>
+      <w:r>
+        <w:rPr>
+          <w:lang w:val="ru-RU"/>
+        </w:rPr>
+        <w:t>класса</w:t>
+      </w:r>
+      <w:r>
+        <w:rPr>
+          <w:lang w:val="en-US"/>
+        </w:rPr>
+        <w:t xml:space="preserve"> </w:t>
       </w:r>
       <w:r>
         <w:rPr>
           <w:lang w:val="ru-BY"/>
         </w:rPr>
+        <w:t>InputParser</w:t>
+      </w:r>
+    </w:p>
+    <w:p>
+      <w:pPr>
+        <w:spacing w:after="160" w:line="259" w:lineRule="auto"/>
+        <w:jc w:val="center"/>
+        <w:rPr>
+          <w:lang w:val="en-US"/>
+        </w:rPr>
+      </w:pPr>
+      <w:r>
+        <w:object w:dxaOrig="7590" w:dyaOrig="1081" w14:anchorId="205FDFCE">
+          <v:shape id="_x0000_i1039" type="#_x0000_t75" style="width:379pt;height:54.15pt" o:ole="">
+            <v:imagedata r:id="rId32" o:title=""/>
+          </v:shape>
+          <o:OLEObject Type="Embed" ProgID="Visio.Drawing.15" ShapeID="_x0000_i1039" DrawAspect="Content" ObjectID="_1809297108" r:id="rId33"/>
+        </w:object>
+      </w:r>
+    </w:p>
+    <w:p>
+      <w:pPr>
+        <w:spacing w:after="160" w:line="259" w:lineRule="auto"/>
+        <w:jc w:val="center"/>
+        <w:rPr>
+          <w:lang w:val="ru-BY"/>
+        </w:rPr>
+      </w:pPr>
+      <w:r>
+        <w:rPr>
+          <w:lang w:val="ru-RU"/>
+        </w:rPr>
+        <w:t>Рис</w:t>
+      </w:r>
+      <w:r>
+        <w:rPr>
+          <w:lang w:val="en-US"/>
+        </w:rPr>
+        <w:t xml:space="preserve"> </w:t>
+      </w:r>
+      <w:r>
+        <w:rPr>
+          <w:lang w:val="en-US"/>
+        </w:rPr>
+        <w:t>1</w:t>
+      </w:r>
+      <w:r>
+        <w:rPr>
+          <w:lang w:val="en-US"/>
+        </w:rPr>
+        <w:t>5</w:t>
+      </w:r>
+      <w:r>
+        <w:rPr>
+          <w:lang w:val="en-US"/>
+        </w:rPr>
+        <w:t>.</w:t>
+      </w:r>
+      <w:r>
+        <w:rPr>
+          <w:lang w:val="en-US"/>
+        </w:rPr>
+        <w:t xml:space="preserve"> </w:t>
+      </w:r>
+      <w:r>
+        <w:rPr>
+          <w:lang w:val="ru-RU"/>
+        </w:rPr>
+        <w:t>Метод</w:t>
+      </w:r>
+      <w:r>
+        <w:rPr>
+          <w:lang w:val="en-US"/>
+        </w:rPr>
+        <w:t xml:space="preserve"> </w:t>
+      </w:r>
+      <w:r>
+        <w:rPr>
+          <w:lang w:val="ru-BY"/>
+        </w:rPr>
+        <w:t>Main(string[] args)</w:t>
+      </w:r>
+      <w:r>
+        <w:rPr>
+          <w:lang w:val="ru-BY"/>
+        </w:rPr>
         <w:t xml:space="preserve"> </w:t>
       </w:r>
       <w:r>
@@ -4044,27 +3983,112 @@
         </w:rPr>
         <w:t xml:space="preserve"> </w:t>
       </w:r>
-      <w:proofErr w:type="spellStart"/>
       <w:r>
         <w:rPr>
           <w:lang w:val="ru-BY"/>
         </w:rPr>
-        <w:t>InputParser</w:t>
-      </w:r>
-      <w:proofErr w:type="spellEnd"/>
-    </w:p>
-    <w:p>
-      <w:pPr>
-        <w:spacing w:after="160" w:line="259" w:lineRule="auto"/>
+        <w:t>Program</w:t>
+      </w:r>
+    </w:p>
+    <w:p>
+      <w:pPr>
+        <w:spacing w:after="160" w:line="259" w:lineRule="auto"/>
+        <w:jc w:val="center"/>
         <w:rPr>
           <w:lang w:val="ru-BY"/>
         </w:rPr>
       </w:pPr>
-      <w:r>
+    </w:p>
+    <w:p>
+      <w:pPr>
+        <w:spacing w:after="160" w:line="259" w:lineRule="auto"/>
+        <w:jc w:val="center"/>
+        <w:rPr>
+          <w:lang w:val="en-US"/>
+        </w:rPr>
+      </w:pPr>
+      <w:r>
+        <w:object w:dxaOrig="11026" w:dyaOrig="3255" w14:anchorId="60D2B011">
+          <v:shape id="_x0000_i1040" type="#_x0000_t75" style="width:467.15pt;height:138.25pt" o:ole="">
+            <v:imagedata r:id="rId34" o:title=""/>
+          </v:shape>
+          <o:OLEObject Type="Embed" ProgID="Visio.Drawing.15" ShapeID="_x0000_i1040" DrawAspect="Content" ObjectID="_1809297109" r:id="rId35"/>
+        </w:object>
+      </w:r>
+    </w:p>
+    <w:p>
+      <w:pPr>
+        <w:spacing w:after="160" w:line="259" w:lineRule="auto"/>
+        <w:jc w:val="center"/>
         <w:rPr>
           <w:lang w:val="ru-BY"/>
         </w:rPr>
-        <w:br w:type="page"/>
+      </w:pPr>
+      <w:r>
+        <w:rPr>
+          <w:lang w:val="ru-RU"/>
+        </w:rPr>
+        <w:t>Рис</w:t>
+      </w:r>
+      <w:r>
+        <w:rPr>
+          <w:lang w:val="ru-RU"/>
+        </w:rPr>
+        <w:t xml:space="preserve"> </w:t>
+      </w:r>
+      <w:r>
+        <w:rPr>
+          <w:lang w:val="ru-RU"/>
+        </w:rPr>
+        <w:t>16</w:t>
+      </w:r>
+      <w:r>
+        <w:rPr>
+          <w:lang w:val="ru-RU"/>
+        </w:rPr>
+        <w:t xml:space="preserve">. </w:t>
+      </w:r>
+      <w:r>
+        <w:rPr>
+          <w:lang w:val="ru-RU"/>
+        </w:rPr>
+        <w:t>Метод</w:t>
+      </w:r>
+      <w:r>
+        <w:rPr>
+          <w:lang w:val="ru-RU"/>
+        </w:rPr>
+        <w:t xml:space="preserve"> </w:t>
+      </w:r>
+      <w:r>
+        <w:rPr>
+          <w:lang w:val="ru-BY"/>
+        </w:rPr>
+        <w:t>Run()</w:t>
+      </w:r>
+      <w:r>
+        <w:rPr>
+          <w:lang w:val="ru-BY"/>
+        </w:rPr>
+        <w:t xml:space="preserve"> </w:t>
+      </w:r>
+      <w:r>
+        <w:rPr>
+          <w:lang w:val="ru-RU"/>
+        </w:rPr>
+        <w:t>класса</w:t>
+      </w:r>
+      <w:r>
+        <w:rPr>
+          <w:lang w:val="ru-RU"/>
+        </w:rPr>
+        <w:t xml:space="preserve"> </w:t>
+      </w:r>
+      <w:r>
+        <w:rPr>
+          <w:lang w:val="ru-BY"/>
+        </w:rPr>
+        <w:t>Program</w:t>
       </w:r>
     </w:p>
     <w:p>
@@ -4076,11 +4100,11 @@
         </w:rPr>
       </w:pPr>
       <w:r>
-        <w:object w:dxaOrig="4605" w:dyaOrig="4470" w14:anchorId="2D023ACA">
-          <v:shape id="_x0000_i1134" type="#_x0000_t75" style="width:3in;height:210.15pt" o:ole="">
-            <v:imagedata r:id="rId23" o:title=""/>
+        <w:object w:dxaOrig="4830" w:dyaOrig="3975" w14:anchorId="745DC8DD">
+          <v:shape id="_x0000_i1041" type="#_x0000_t75" style="width:241.9pt;height:199.3pt" o:ole="">
+            <v:imagedata r:id="rId36" o:title=""/>
           </v:shape>
-          <o:OLEObject Type="Embed" ProgID="Visio.Drawing.15" ShapeID="_x0000_i1134" DrawAspect="Content" ObjectID="_1809296214" r:id="rId24"/>
+          <o:OLEObject Type="Embed" ProgID="Visio.Drawing.15" ShapeID="_x0000_i1041" DrawAspect="Content" ObjectID="_1809297110" r:id="rId37"/>
         </w:object>
       </w:r>
     </w:p>
@@ -4108,7 +4132,7 @@
         <w:rPr>
           <w:lang w:val="en-US"/>
         </w:rPr>
-        <w:t>10</w:t>
+        <w:t>17</w:t>
       </w:r>
       <w:r>
         <w:rPr>
@@ -4134,54 +4158,108 @@
         </w:rPr>
         <w:t xml:space="preserve"> </w:t>
       </w:r>
-      <w:proofErr w:type="spellStart"/>
-      <w:proofErr w:type="gramStart"/>
       <w:r>
         <w:rPr>
           <w:lang w:val="ru-BY"/>
         </w:rPr>
-        <w:t>PrioSet</w:t>
-      </w:r>
-      <w:proofErr w:type="spellEnd"/>
+        <w:t>RunSubformulasFinder()</w:t>
+      </w:r>
       <w:r>
         <w:rPr>
           <w:lang w:val="ru-BY"/>
         </w:rPr>
-        <w:t>(</w:t>
-      </w:r>
-      <w:proofErr w:type="spellStart"/>
-      <w:proofErr w:type="gramEnd"/>
+        <w:t xml:space="preserve"> </w:t>
+      </w:r>
+      <w:r>
+        <w:rPr>
+          <w:lang w:val="ru-RU"/>
+        </w:rPr>
+        <w:t>класса</w:t>
+      </w:r>
+      <w:r>
+        <w:rPr>
+          <w:lang w:val="en-US"/>
+        </w:rPr>
+        <w:t xml:space="preserve"> </w:t>
+      </w:r>
       <w:r>
         <w:rPr>
           <w:lang w:val="ru-BY"/>
         </w:rPr>
-        <w:t>char</w:t>
-      </w:r>
-      <w:proofErr w:type="spellEnd"/>
-      <w:r>
+        <w:t>Program</w:t>
+      </w:r>
+    </w:p>
+    <w:p>
+      <w:pPr>
+        <w:spacing w:after="160" w:line="259" w:lineRule="auto"/>
+        <w:jc w:val="center"/>
+        <w:rPr>
+          <w:lang w:val="en-US"/>
+        </w:rPr>
+      </w:pPr>
+      <w:r>
+        <w:object w:dxaOrig="6795" w:dyaOrig="2475" w14:anchorId="43412884">
+          <v:shape id="_x0000_i1042" type="#_x0000_t75" style="width:339.85pt;height:123.85pt" o:ole="">
+            <v:imagedata r:id="rId38" o:title=""/>
+          </v:shape>
+          <o:OLEObject Type="Embed" ProgID="Visio.Drawing.15" ShapeID="_x0000_i1042" DrawAspect="Content" ObjectID="_1809297111" r:id="rId39"/>
+        </w:object>
+      </w:r>
+    </w:p>
+    <w:p>
+      <w:pPr>
+        <w:spacing w:after="160" w:line="259" w:lineRule="auto"/>
+        <w:jc w:val="center"/>
         <w:rPr>
           <w:lang w:val="ru-BY"/>
         </w:rPr>
-        <w:t xml:space="preserve"> </w:t>
-      </w:r>
-      <w:proofErr w:type="spellStart"/>
+      </w:pPr>
+      <w:r>
+        <w:rPr>
+          <w:lang w:val="ru-RU"/>
+        </w:rPr>
+        <w:t>Рис</w:t>
+      </w:r>
+      <w:r>
+        <w:rPr>
+          <w:lang w:val="ru-RU"/>
+        </w:rPr>
+        <w:t xml:space="preserve"> </w:t>
+      </w:r>
+      <w:r>
+        <w:rPr>
+          <w:lang w:val="ru-RU"/>
+        </w:rPr>
+        <w:t>18</w:t>
+      </w:r>
+      <w:r>
+        <w:rPr>
+          <w:lang w:val="ru-RU"/>
+        </w:rPr>
+        <w:t xml:space="preserve">. </w:t>
+      </w:r>
+      <w:r>
+        <w:rPr>
+          <w:lang w:val="ru-RU"/>
+        </w:rPr>
+        <w:t>Метод</w:t>
+      </w:r>
+      <w:r>
+        <w:rPr>
+          <w:lang w:val="ru-RU"/>
+        </w:rPr>
+        <w:t xml:space="preserve"> </w:t>
+      </w:r>
       <w:r>
         <w:rPr>
           <w:lang w:val="ru-BY"/>
         </w:rPr>
-        <w:t>operation</w:t>
-      </w:r>
-      <w:proofErr w:type="spellEnd"/>
+        <w:t>RunTest()</w:t>
+      </w:r>
       <w:r>
         <w:rPr>
           <w:lang w:val="ru-BY"/>
         </w:rPr>
-        <w:t>)</w:t>
-      </w:r>
-      <w:r>
-        <w:rPr>
-          <w:lang w:val="ru-BY"/>
-        </w:rPr>
         <w:t xml:space="preserve"> </w:t>
       </w:r>
       <w:r>
@@ -4192,1038 +4270,7 @@
       </w:r>
       <w:r>
         <w:rPr>
-          <w:lang w:val="en-US"/>
-        </w:rPr>
-        <w:t xml:space="preserve"> </w:t>
-      </w:r>
-      <w:proofErr w:type="spellStart"/>
-      <w:r>
-        <w:rPr>
-          <w:lang w:val="ru-BY"/>
-        </w:rPr>
-        <w:t>InputParser</w:t>
-      </w:r>
-      <w:proofErr w:type="spellEnd"/>
-    </w:p>
-    <w:p>
-      <w:pPr>
-        <w:spacing w:after="160" w:line="259" w:lineRule="auto"/>
-        <w:jc w:val="center"/>
-        <w:rPr>
-          <w:lang w:val="en-US"/>
-        </w:rPr>
-      </w:pPr>
-      <w:r>
-        <w:object w:dxaOrig="8325" w:dyaOrig="2565" w14:anchorId="65AA6395">
-          <v:shape id="_x0000_i1135" type="#_x0000_t75" style="width:416.1pt;height:128.1pt" o:ole="">
-            <v:imagedata r:id="rId25" o:title=""/>
-          </v:shape>
-          <o:OLEObject Type="Embed" ProgID="Visio.Drawing.15" ShapeID="_x0000_i1135" DrawAspect="Content" ObjectID="_1809296215" r:id="rId26"/>
-        </w:object>
-      </w:r>
-    </w:p>
-    <w:p>
-      <w:pPr>
-        <w:spacing w:after="160" w:line="259" w:lineRule="auto"/>
-        <w:jc w:val="center"/>
-        <w:rPr>
-          <w:lang w:val="ru-BY"/>
-        </w:rPr>
-      </w:pPr>
-      <w:r>
-        <w:rPr>
-          <w:lang w:val="ru-RU"/>
-        </w:rPr>
-        <w:t>Рис</w:t>
-      </w:r>
-      <w:r>
-        <w:rPr>
-          <w:lang w:val="en-US"/>
-        </w:rPr>
-        <w:t xml:space="preserve"> </w:t>
-      </w:r>
-      <w:r>
-        <w:rPr>
-          <w:lang w:val="en-US"/>
-        </w:rPr>
-        <w:t>11</w:t>
-      </w:r>
-      <w:r>
-        <w:rPr>
-          <w:lang w:val="en-US"/>
-        </w:rPr>
-        <w:t>.</w:t>
-      </w:r>
-      <w:r>
-        <w:rPr>
-          <w:lang w:val="en-US"/>
-        </w:rPr>
-        <w:t xml:space="preserve"> </w:t>
-      </w:r>
-      <w:r>
-        <w:rPr>
-          <w:lang w:val="ru-RU"/>
-        </w:rPr>
-        <w:t>Метод</w:t>
-      </w:r>
-      <w:r>
-        <w:rPr>
-          <w:lang w:val="en-US"/>
-        </w:rPr>
-        <w:t xml:space="preserve"> </w:t>
-      </w:r>
-      <w:proofErr w:type="spellStart"/>
-      <w:proofErr w:type="gramStart"/>
-      <w:r>
-        <w:rPr>
-          <w:lang w:val="ru-BY"/>
-        </w:rPr>
-        <w:t>WrapInBracketsIfNeeded</w:t>
-      </w:r>
-      <w:proofErr w:type="spellEnd"/>
-      <w:r>
-        <w:rPr>
-          <w:lang w:val="ru-BY"/>
-        </w:rPr>
-        <w:t>(</w:t>
-      </w:r>
-      <w:proofErr w:type="spellStart"/>
-      <w:proofErr w:type="gramEnd"/>
-      <w:r>
-        <w:rPr>
-          <w:lang w:val="ru-BY"/>
-        </w:rPr>
-        <w:t>string</w:t>
-      </w:r>
-      <w:proofErr w:type="spellEnd"/>
-      <w:r>
-        <w:rPr>
-          <w:lang w:val="ru-BY"/>
-        </w:rPr>
-        <w:t xml:space="preserve"> </w:t>
-      </w:r>
-      <w:proofErr w:type="spellStart"/>
-      <w:r>
-        <w:rPr>
-          <w:lang w:val="ru-BY"/>
-        </w:rPr>
-        <w:t>formula</w:t>
-      </w:r>
-      <w:proofErr w:type="spellEnd"/>
-      <w:r>
-        <w:rPr>
-          <w:lang w:val="ru-BY"/>
-        </w:rPr>
-        <w:t>)</w:t>
-      </w:r>
-      <w:r>
-        <w:rPr>
-          <w:lang w:val="ru-BY"/>
-        </w:rPr>
-        <w:t xml:space="preserve"> </w:t>
-      </w:r>
-      <w:r>
-        <w:rPr>
-          <w:lang w:val="ru-RU"/>
-        </w:rPr>
-        <w:t>класса</w:t>
-      </w:r>
-      <w:r>
-        <w:rPr>
-          <w:lang w:val="en-US"/>
-        </w:rPr>
-        <w:t xml:space="preserve"> </w:t>
-      </w:r>
-      <w:proofErr w:type="spellStart"/>
-      <w:r>
-        <w:rPr>
-          <w:lang w:val="ru-BY"/>
-        </w:rPr>
-        <w:t>InputParser</w:t>
-      </w:r>
-      <w:proofErr w:type="spellEnd"/>
-    </w:p>
-    <w:p>
-      <w:pPr>
-        <w:spacing w:after="160" w:line="259" w:lineRule="auto"/>
-        <w:jc w:val="center"/>
-        <w:rPr>
-          <w:lang w:val="en-US"/>
-        </w:rPr>
-      </w:pPr>
-      <w:r>
-        <w:object w:dxaOrig="12241" w:dyaOrig="6795" w14:anchorId="0BE8A7B2">
-          <v:shape id="_x0000_i1172" type="#_x0000_t75" style="width:467.15pt;height:259.55pt" o:ole="">
-            <v:imagedata r:id="rId27" o:title=""/>
-          </v:shape>
-          <o:OLEObject Type="Embed" ProgID="Visio.Drawing.15" ShapeID="_x0000_i1172" DrawAspect="Content" ObjectID="_1809296216" r:id="rId28"/>
-        </w:object>
-      </w:r>
-    </w:p>
-    <w:p>
-      <w:pPr>
-        <w:spacing w:after="160" w:line="259" w:lineRule="auto"/>
-        <w:jc w:val="center"/>
-        <w:rPr>
-          <w:lang w:val="ru-BY"/>
-        </w:rPr>
-      </w:pPr>
-      <w:r>
-        <w:rPr>
-          <w:lang w:val="ru-RU"/>
-        </w:rPr>
-        <w:t>Рис</w:t>
-      </w:r>
-      <w:r>
-        <w:rPr>
-          <w:lang w:val="en-US"/>
-        </w:rPr>
-        <w:t xml:space="preserve"> </w:t>
-      </w:r>
-      <w:r>
-        <w:rPr>
-          <w:lang w:val="en-US"/>
-        </w:rPr>
-        <w:t>15</w:t>
-      </w:r>
-      <w:r>
-        <w:rPr>
-          <w:lang w:val="en-US"/>
-        </w:rPr>
-        <w:t>.</w:t>
-      </w:r>
-      <w:r>
-        <w:rPr>
-          <w:lang w:val="en-US"/>
-        </w:rPr>
-        <w:t xml:space="preserve"> </w:t>
-      </w:r>
-      <w:r>
-        <w:rPr>
-          <w:lang w:val="ru-RU"/>
-        </w:rPr>
-        <w:t>Метод</w:t>
-      </w:r>
-      <w:r>
-        <w:rPr>
-          <w:lang w:val="en-US"/>
-        </w:rPr>
-        <w:t xml:space="preserve"> </w:t>
-      </w:r>
-      <w:proofErr w:type="spellStart"/>
-      <w:proofErr w:type="gramStart"/>
-      <w:r>
-        <w:rPr>
-          <w:lang w:val="ru-BY"/>
-        </w:rPr>
-        <w:t>TestUserKnowledge</w:t>
-      </w:r>
-      <w:proofErr w:type="spellEnd"/>
-      <w:r>
-        <w:rPr>
-          <w:lang w:val="ru-BY"/>
-        </w:rPr>
-        <w:t>(</w:t>
-      </w:r>
-      <w:proofErr w:type="gramEnd"/>
-      <w:r>
-        <w:rPr>
-          <w:lang w:val="ru-BY"/>
-        </w:rPr>
-        <w:t>)</w:t>
-      </w:r>
-      <w:r>
-        <w:rPr>
-          <w:lang w:val="ru-BY"/>
-        </w:rPr>
-        <w:t xml:space="preserve"> </w:t>
-      </w:r>
-      <w:r>
-        <w:rPr>
-          <w:lang w:val="ru-RU"/>
-        </w:rPr>
-        <w:t>класса</w:t>
-      </w:r>
-      <w:r>
-        <w:rPr>
-          <w:lang w:val="en-US"/>
-        </w:rPr>
-        <w:t xml:space="preserve"> </w:t>
-      </w:r>
-      <w:proofErr w:type="spellStart"/>
-      <w:r>
-        <w:rPr>
-          <w:lang w:val="ru-BY"/>
-        </w:rPr>
-        <w:t>UserTestingSystem</w:t>
-      </w:r>
-      <w:proofErr w:type="spellEnd"/>
-    </w:p>
-    <w:p>
-      <w:pPr>
-        <w:spacing w:after="160" w:line="259" w:lineRule="auto"/>
-        <w:jc w:val="center"/>
-        <w:rPr>
-          <w:lang w:val="ru-RU"/>
-        </w:rPr>
-      </w:pPr>
-      <w:r>
-        <w:rPr>
-          <w:lang w:val="en-US"/>
-        </w:rPr>
-        <w:br w:type="page"/>
-      </w:r>
-      <w:r>
-        <w:object w:dxaOrig="14746" w:dyaOrig="13156" w14:anchorId="740DAE06">
-          <v:shape id="_x0000_i1169" type="#_x0000_t75" style="width:467.15pt;height:416.95pt" o:ole="">
-            <v:imagedata r:id="rId29" o:title=""/>
-          </v:shape>
-          <o:OLEObject Type="Embed" ProgID="Visio.Drawing.15" ShapeID="_x0000_i1169" DrawAspect="Content" ObjectID="_1809296217" r:id="rId30"/>
-        </w:object>
-      </w:r>
-    </w:p>
-    <w:p>
-      <w:pPr>
-        <w:spacing w:after="160" w:line="259" w:lineRule="auto"/>
-        <w:jc w:val="center"/>
-        <w:rPr>
-          <w:lang w:val="ru-BY"/>
-        </w:rPr>
-      </w:pPr>
-      <w:r>
-        <w:rPr>
-          <w:lang w:val="ru-RU"/>
-        </w:rPr>
-        <w:t>Рис</w:t>
-      </w:r>
-      <w:r>
-        <w:rPr>
-          <w:lang w:val="en-US"/>
-        </w:rPr>
-        <w:t xml:space="preserve"> </w:t>
-      </w:r>
-      <w:r>
-        <w:rPr>
-          <w:lang w:val="en-US"/>
-        </w:rPr>
-        <w:t>12</w:t>
-      </w:r>
-      <w:r>
-        <w:rPr>
-          <w:lang w:val="en-US"/>
-        </w:rPr>
-        <w:t>.</w:t>
-      </w:r>
-      <w:r>
-        <w:rPr>
-          <w:lang w:val="en-US"/>
-        </w:rPr>
-        <w:t xml:space="preserve"> </w:t>
-      </w:r>
-      <w:r>
-        <w:rPr>
-          <w:lang w:val="ru-RU"/>
-        </w:rPr>
-        <w:t>Метод</w:t>
-      </w:r>
-      <w:r>
-        <w:rPr>
-          <w:lang w:val="en-US"/>
-        </w:rPr>
-        <w:t xml:space="preserve"> </w:t>
-      </w:r>
-      <w:proofErr w:type="spellStart"/>
-      <w:proofErr w:type="gramStart"/>
-      <w:r>
-        <w:rPr>
-          <w:lang w:val="ru-BY"/>
-        </w:rPr>
-        <w:t>FindSubformulas</w:t>
-      </w:r>
-      <w:proofErr w:type="spellEnd"/>
-      <w:r>
-        <w:rPr>
-          <w:lang w:val="ru-BY"/>
-        </w:rPr>
-        <w:t>(</w:t>
-      </w:r>
-      <w:proofErr w:type="spellStart"/>
-      <w:proofErr w:type="gramEnd"/>
-      <w:r>
-        <w:rPr>
-          <w:lang w:val="ru-BY"/>
-        </w:rPr>
-        <w:t>string</w:t>
-      </w:r>
-      <w:proofErr w:type="spellEnd"/>
-      <w:r>
-        <w:rPr>
-          <w:lang w:val="ru-BY"/>
-        </w:rPr>
-        <w:t xml:space="preserve"> </w:t>
-      </w:r>
-      <w:proofErr w:type="spellStart"/>
-      <w:r>
-        <w:rPr>
-          <w:lang w:val="ru-BY"/>
-        </w:rPr>
-        <w:t>formula</w:t>
-      </w:r>
-      <w:proofErr w:type="spellEnd"/>
-      <w:r>
-        <w:rPr>
-          <w:lang w:val="ru-BY"/>
-        </w:rPr>
-        <w:t>)</w:t>
-      </w:r>
-      <w:r>
-        <w:rPr>
-          <w:lang w:val="ru-BY"/>
-        </w:rPr>
-        <w:t xml:space="preserve"> </w:t>
-      </w:r>
-      <w:r>
-        <w:rPr>
-          <w:lang w:val="ru-RU"/>
-        </w:rPr>
-        <w:t>класса</w:t>
-      </w:r>
-      <w:r>
-        <w:rPr>
-          <w:lang w:val="en-US"/>
-        </w:rPr>
-        <w:t xml:space="preserve"> </w:t>
-      </w:r>
-      <w:proofErr w:type="spellStart"/>
-      <w:r>
-        <w:rPr>
-          <w:lang w:val="ru-BY"/>
-        </w:rPr>
-        <w:t>InputParser</w:t>
-      </w:r>
-      <w:proofErr w:type="spellEnd"/>
-    </w:p>
-    <w:p>
-      <w:pPr>
-        <w:spacing w:after="160" w:line="259" w:lineRule="auto"/>
-        <w:jc w:val="center"/>
-        <w:rPr>
-          <w:lang w:val="en-US"/>
-        </w:rPr>
-      </w:pPr>
-      <w:r>
-        <w:object w:dxaOrig="11790" w:dyaOrig="2881" w14:anchorId="208446A6">
-          <v:shape id="_x0000_i1170" type="#_x0000_t75" style="width:467.15pt;height:113.85pt" o:ole="">
-            <v:imagedata r:id="rId31" o:title=""/>
-          </v:shape>
-          <o:OLEObject Type="Embed" ProgID="Visio.Drawing.15" ShapeID="_x0000_i1170" DrawAspect="Content" ObjectID="_1809296218" r:id="rId32"/>
-        </w:object>
-      </w:r>
-    </w:p>
-    <w:p>
-      <w:pPr>
-        <w:spacing w:after="160" w:line="259" w:lineRule="auto"/>
-        <w:jc w:val="center"/>
-        <w:rPr>
-          <w:lang w:val="ru-BY"/>
-        </w:rPr>
-      </w:pPr>
-      <w:r>
-        <w:rPr>
-          <w:lang w:val="ru-RU"/>
-        </w:rPr>
-        <w:t>Рис</w:t>
-      </w:r>
-      <w:r>
-        <w:rPr>
-          <w:lang w:val="en-US"/>
-        </w:rPr>
-        <w:t xml:space="preserve"> </w:t>
-      </w:r>
-      <w:r>
-        <w:rPr>
-          <w:lang w:val="en-US"/>
-        </w:rPr>
-        <w:t>13</w:t>
-      </w:r>
-      <w:r>
-        <w:rPr>
-          <w:lang w:val="en-US"/>
-        </w:rPr>
-        <w:t>.</w:t>
-      </w:r>
-      <w:r>
-        <w:rPr>
-          <w:lang w:val="en-US"/>
-        </w:rPr>
-        <w:t xml:space="preserve"> </w:t>
-      </w:r>
-      <w:r>
-        <w:rPr>
-          <w:lang w:val="ru-RU"/>
-        </w:rPr>
-        <w:t>Метод</w:t>
-      </w:r>
-      <w:r>
-        <w:rPr>
-          <w:lang w:val="en-US"/>
-        </w:rPr>
-        <w:t xml:space="preserve"> </w:t>
-      </w:r>
-      <w:proofErr w:type="spellStart"/>
-      <w:proofErr w:type="gramStart"/>
-      <w:r>
-        <w:rPr>
-          <w:lang w:val="ru-BY"/>
-        </w:rPr>
-        <w:t>CheckIfSymbolIsValid</w:t>
-      </w:r>
-      <w:proofErr w:type="spellEnd"/>
-      <w:r>
-        <w:rPr>
-          <w:lang w:val="ru-BY"/>
-        </w:rPr>
-        <w:t>(</w:t>
-      </w:r>
-      <w:proofErr w:type="spellStart"/>
-      <w:proofErr w:type="gramEnd"/>
-      <w:r>
-        <w:rPr>
-          <w:lang w:val="ru-BY"/>
-        </w:rPr>
-        <w:t>char</w:t>
-      </w:r>
-      <w:proofErr w:type="spellEnd"/>
-      <w:r>
-        <w:rPr>
-          <w:lang w:val="ru-BY"/>
-        </w:rPr>
-        <w:t xml:space="preserve"> </w:t>
-      </w:r>
-      <w:proofErr w:type="spellStart"/>
-      <w:r>
-        <w:rPr>
-          <w:lang w:val="ru-BY"/>
-        </w:rPr>
-        <w:t>symbol</w:t>
-      </w:r>
-      <w:proofErr w:type="spellEnd"/>
-      <w:r>
-        <w:rPr>
-          <w:lang w:val="ru-BY"/>
-        </w:rPr>
-        <w:t>)</w:t>
-      </w:r>
-      <w:r>
-        <w:rPr>
-          <w:lang w:val="ru-BY"/>
-        </w:rPr>
-        <w:t xml:space="preserve"> </w:t>
-      </w:r>
-      <w:r>
-        <w:rPr>
-          <w:lang w:val="ru-RU"/>
-        </w:rPr>
-        <w:t>класса</w:t>
-      </w:r>
-      <w:r>
-        <w:rPr>
-          <w:lang w:val="en-US"/>
-        </w:rPr>
-        <w:t xml:space="preserve"> </w:t>
-      </w:r>
-      <w:proofErr w:type="spellStart"/>
-      <w:r>
-        <w:rPr>
-          <w:lang w:val="ru-BY"/>
-        </w:rPr>
-        <w:t>InputParser</w:t>
-      </w:r>
-      <w:proofErr w:type="spellEnd"/>
-    </w:p>
-    <w:p>
-      <w:pPr>
-        <w:spacing w:after="160" w:line="259" w:lineRule="auto"/>
-        <w:jc w:val="center"/>
-        <w:rPr>
-          <w:lang w:val="en-US"/>
-        </w:rPr>
-      </w:pPr>
-      <w:r>
-        <w:object w:dxaOrig="7590" w:dyaOrig="1081" w14:anchorId="205FDFCE">
-          <v:shape id="_x0000_i1205" type="#_x0000_t75" style="width:379.25pt;height:54.4pt" o:ole="">
-            <v:imagedata r:id="rId33" o:title=""/>
-          </v:shape>
-          <o:OLEObject Type="Embed" ProgID="Visio.Drawing.15" ShapeID="_x0000_i1205" DrawAspect="Content" ObjectID="_1809296219" r:id="rId34"/>
-        </w:object>
-      </w:r>
-    </w:p>
-    <w:p>
-      <w:pPr>
-        <w:spacing w:after="160" w:line="259" w:lineRule="auto"/>
-        <w:jc w:val="center"/>
-        <w:rPr>
-          <w:lang w:val="ru-BY"/>
-        </w:rPr>
-      </w:pPr>
-      <w:r>
-        <w:rPr>
-          <w:lang w:val="ru-RU"/>
-        </w:rPr>
-        <w:t>Рис</w:t>
-      </w:r>
-      <w:r>
-        <w:rPr>
-          <w:lang w:val="en-US"/>
-        </w:rPr>
-        <w:t xml:space="preserve"> </w:t>
-      </w:r>
-      <w:r>
-        <w:rPr>
-          <w:lang w:val="en-US"/>
-        </w:rPr>
-        <w:t>1</w:t>
-      </w:r>
-      <w:r>
-        <w:rPr>
-          <w:lang w:val="en-US"/>
-        </w:rPr>
-        <w:t>4</w:t>
-      </w:r>
-      <w:r>
-        <w:rPr>
-          <w:lang w:val="en-US"/>
-        </w:rPr>
-        <w:t>.</w:t>
-      </w:r>
-      <w:r>
-        <w:rPr>
-          <w:lang w:val="en-US"/>
-        </w:rPr>
-        <w:t xml:space="preserve"> </w:t>
-      </w:r>
-      <w:r>
-        <w:rPr>
-          <w:lang w:val="ru-RU"/>
-        </w:rPr>
-        <w:t>Метод</w:t>
-      </w:r>
-      <w:r>
-        <w:rPr>
-          <w:lang w:val="en-US"/>
-        </w:rPr>
-        <w:t xml:space="preserve"> </w:t>
-      </w:r>
-      <w:proofErr w:type="spellStart"/>
-      <w:r>
-        <w:rPr>
-          <w:lang w:val="ru-BY"/>
-        </w:rPr>
-        <w:t>Main</w:t>
-      </w:r>
-      <w:proofErr w:type="spellEnd"/>
-      <w:r>
-        <w:rPr>
-          <w:lang w:val="ru-BY"/>
-        </w:rPr>
-        <w:t>(</w:t>
-      </w:r>
-      <w:proofErr w:type="spellStart"/>
-      <w:proofErr w:type="gramStart"/>
-      <w:r>
-        <w:rPr>
-          <w:lang w:val="ru-BY"/>
-        </w:rPr>
-        <w:t>string</w:t>
-      </w:r>
-      <w:proofErr w:type="spellEnd"/>
-      <w:r>
-        <w:rPr>
-          <w:lang w:val="ru-BY"/>
-        </w:rPr>
-        <w:t>[</w:t>
-      </w:r>
-      <w:proofErr w:type="gramEnd"/>
-      <w:r>
-        <w:rPr>
-          <w:lang w:val="ru-BY"/>
-        </w:rPr>
-        <w:t xml:space="preserve">] </w:t>
-      </w:r>
-      <w:proofErr w:type="spellStart"/>
-      <w:r>
-        <w:rPr>
-          <w:lang w:val="ru-BY"/>
-        </w:rPr>
-        <w:t>args</w:t>
-      </w:r>
-      <w:proofErr w:type="spellEnd"/>
-      <w:r>
-        <w:rPr>
-          <w:lang w:val="ru-BY"/>
-        </w:rPr>
-        <w:t>)</w:t>
-      </w:r>
-      <w:r>
-        <w:rPr>
-          <w:lang w:val="ru-BY"/>
-        </w:rPr>
-        <w:t xml:space="preserve"> </w:t>
-      </w:r>
-      <w:r>
-        <w:rPr>
-          <w:lang w:val="ru-RU"/>
-        </w:rPr>
-        <w:t>класса</w:t>
-      </w:r>
-      <w:r>
-        <w:rPr>
-          <w:lang w:val="en-US"/>
-        </w:rPr>
-        <w:t xml:space="preserve"> </w:t>
-      </w:r>
-      <w:r>
-        <w:rPr>
-          <w:lang w:val="ru-BY"/>
-        </w:rPr>
-        <w:t>Program</w:t>
-      </w:r>
-    </w:p>
-    <w:p>
-      <w:pPr>
-        <w:spacing w:after="160" w:line="259" w:lineRule="auto"/>
-        <w:jc w:val="center"/>
-        <w:rPr>
-          <w:lang w:val="ru-BY"/>
-        </w:rPr>
-      </w:pPr>
-    </w:p>
-    <w:p>
-      <w:pPr>
-        <w:spacing w:after="160" w:line="259" w:lineRule="auto"/>
-        <w:jc w:val="center"/>
-        <w:rPr>
-          <w:lang w:val="en-US"/>
-        </w:rPr>
-      </w:pPr>
-      <w:r>
-        <w:object w:dxaOrig="11026" w:dyaOrig="3255" w14:anchorId="60D2B011">
-          <v:shape id="_x0000_i1207" type="#_x0000_t75" style="width:467.15pt;height:138.15pt" o:ole="">
-            <v:imagedata r:id="rId35" o:title=""/>
-          </v:shape>
-          <o:OLEObject Type="Embed" ProgID="Visio.Drawing.15" ShapeID="_x0000_i1207" DrawAspect="Content" ObjectID="_1809296220" r:id="rId36"/>
-        </w:object>
-      </w:r>
-    </w:p>
-    <w:p>
-      <w:pPr>
-        <w:spacing w:after="160" w:line="259" w:lineRule="auto"/>
-        <w:jc w:val="center"/>
-        <w:rPr>
-          <w:lang w:val="ru-BY"/>
-        </w:rPr>
-      </w:pPr>
-      <w:r>
-        <w:rPr>
-          <w:lang w:val="ru-RU"/>
-        </w:rPr>
-        <w:t>Рис</w:t>
-      </w:r>
-      <w:r>
-        <w:rPr>
-          <w:lang w:val="ru-RU"/>
-        </w:rPr>
-        <w:t xml:space="preserve"> </w:t>
-      </w:r>
-      <w:r>
-        <w:rPr>
-          <w:lang w:val="ru-RU"/>
-        </w:rPr>
-        <w:t>16</w:t>
-      </w:r>
-      <w:r>
-        <w:rPr>
-          <w:lang w:val="ru-RU"/>
-        </w:rPr>
-        <w:t xml:space="preserve">. </w:t>
-      </w:r>
-      <w:r>
-        <w:rPr>
-          <w:lang w:val="ru-RU"/>
-        </w:rPr>
-        <w:t>Метод</w:t>
-      </w:r>
-      <w:r>
-        <w:rPr>
-          <w:lang w:val="ru-RU"/>
-        </w:rPr>
-        <w:t xml:space="preserve"> </w:t>
-      </w:r>
-      <w:proofErr w:type="spellStart"/>
-      <w:proofErr w:type="gramStart"/>
-      <w:r>
-        <w:rPr>
-          <w:lang w:val="ru-BY"/>
-        </w:rPr>
-        <w:t>Run</w:t>
-      </w:r>
-      <w:proofErr w:type="spellEnd"/>
-      <w:r>
-        <w:rPr>
-          <w:lang w:val="ru-BY"/>
-        </w:rPr>
-        <w:t>(</w:t>
-      </w:r>
-      <w:proofErr w:type="gramEnd"/>
-      <w:r>
-        <w:rPr>
-          <w:lang w:val="ru-BY"/>
-        </w:rPr>
-        <w:t>)</w:t>
-      </w:r>
-      <w:r>
-        <w:rPr>
-          <w:lang w:val="ru-BY"/>
-        </w:rPr>
-        <w:t xml:space="preserve"> </w:t>
-      </w:r>
-      <w:r>
-        <w:rPr>
-          <w:lang w:val="ru-RU"/>
-        </w:rPr>
-        <w:t>класса</w:t>
-      </w:r>
-      <w:r>
-        <w:rPr>
-          <w:lang w:val="ru-RU"/>
-        </w:rPr>
-        <w:t xml:space="preserve"> </w:t>
-      </w:r>
-      <w:r>
-        <w:rPr>
-          <w:lang w:val="ru-BY"/>
-        </w:rPr>
-        <w:t>Program</w:t>
-      </w:r>
-    </w:p>
-    <w:p>
-      <w:pPr>
-        <w:spacing w:after="160" w:line="259" w:lineRule="auto"/>
-        <w:jc w:val="center"/>
-        <w:rPr>
-          <w:lang w:val="en-US"/>
-        </w:rPr>
-      </w:pPr>
-      <w:r>
-        <w:object w:dxaOrig="4830" w:dyaOrig="3975" w14:anchorId="745DC8DD">
-          <v:shape id="_x0000_i1137" type="#_x0000_t75" style="width:241.95pt;height:199.25pt" o:ole="">
-            <v:imagedata r:id="rId37" o:title=""/>
-          </v:shape>
-          <o:OLEObject Type="Embed" ProgID="Visio.Drawing.15" ShapeID="_x0000_i1137" DrawAspect="Content" ObjectID="_1809296221" r:id="rId38"/>
-        </w:object>
-      </w:r>
-    </w:p>
-    <w:p>
-      <w:pPr>
-        <w:spacing w:after="160" w:line="259" w:lineRule="auto"/>
-        <w:jc w:val="center"/>
-        <w:rPr>
-          <w:lang w:val="ru-BY"/>
-        </w:rPr>
-      </w:pPr>
-      <w:r>
-        <w:rPr>
-          <w:lang w:val="ru-RU"/>
-        </w:rPr>
-        <w:t>Рис</w:t>
-      </w:r>
-      <w:r>
-        <w:rPr>
-          <w:lang w:val="en-US"/>
-        </w:rPr>
-        <w:t xml:space="preserve"> </w:t>
-      </w:r>
-      <w:r>
-        <w:rPr>
-          <w:lang w:val="en-US"/>
-        </w:rPr>
-        <w:t>17</w:t>
-      </w:r>
-      <w:r>
-        <w:rPr>
-          <w:lang w:val="en-US"/>
-        </w:rPr>
-        <w:t>.</w:t>
-      </w:r>
-      <w:r>
-        <w:rPr>
-          <w:lang w:val="en-US"/>
-        </w:rPr>
-        <w:t xml:space="preserve"> </w:t>
-      </w:r>
-      <w:r>
-        <w:rPr>
-          <w:lang w:val="ru-RU"/>
-        </w:rPr>
-        <w:t>Метод</w:t>
-      </w:r>
-      <w:r>
-        <w:rPr>
-          <w:lang w:val="en-US"/>
-        </w:rPr>
-        <w:t xml:space="preserve"> </w:t>
-      </w:r>
-      <w:proofErr w:type="spellStart"/>
-      <w:proofErr w:type="gramStart"/>
-      <w:r>
-        <w:rPr>
-          <w:lang w:val="ru-BY"/>
-        </w:rPr>
-        <w:t>RunSubformulasFinder</w:t>
-      </w:r>
-      <w:proofErr w:type="spellEnd"/>
-      <w:r>
-        <w:rPr>
-          <w:lang w:val="ru-BY"/>
-        </w:rPr>
-        <w:t>(</w:t>
-      </w:r>
-      <w:proofErr w:type="gramEnd"/>
-      <w:r>
-        <w:rPr>
-          <w:lang w:val="ru-BY"/>
-        </w:rPr>
-        <w:t>)</w:t>
-      </w:r>
-      <w:r>
-        <w:rPr>
-          <w:lang w:val="ru-BY"/>
-        </w:rPr>
-        <w:t xml:space="preserve"> </w:t>
-      </w:r>
-      <w:r>
-        <w:rPr>
-          <w:lang w:val="ru-RU"/>
-        </w:rPr>
-        <w:t>класса</w:t>
-      </w:r>
-      <w:r>
-        <w:rPr>
-          <w:lang w:val="en-US"/>
-        </w:rPr>
-        <w:t xml:space="preserve"> </w:t>
-      </w:r>
-      <w:r>
-        <w:rPr>
-          <w:lang w:val="ru-BY"/>
-        </w:rPr>
-        <w:t>Program</w:t>
-      </w:r>
-    </w:p>
-    <w:p>
-      <w:pPr>
-        <w:spacing w:after="160" w:line="259" w:lineRule="auto"/>
-        <w:jc w:val="center"/>
-        <w:rPr>
-          <w:lang w:val="en-US"/>
-        </w:rPr>
-      </w:pPr>
-      <w:r>
-        <w:object w:dxaOrig="6795" w:dyaOrig="2475" w14:anchorId="43412884">
-          <v:shape id="_x0000_i1138" type="#_x0000_t75" style="width:339.9pt;height:123.9pt" o:ole="">
-            <v:imagedata r:id="rId39" o:title=""/>
-          </v:shape>
-          <o:OLEObject Type="Embed" ProgID="Visio.Drawing.15" ShapeID="_x0000_i1138" DrawAspect="Content" ObjectID="_1809296222" r:id="rId40"/>
-        </w:object>
-      </w:r>
-    </w:p>
-    <w:p>
-      <w:pPr>
-        <w:spacing w:after="160" w:line="259" w:lineRule="auto"/>
-        <w:jc w:val="center"/>
-        <w:rPr>
-          <w:lang w:val="ru-BY"/>
-        </w:rPr>
-      </w:pPr>
-      <w:r>
-        <w:rPr>
-          <w:lang w:val="ru-RU"/>
-        </w:rPr>
-        <w:t>Рис</w:t>
-      </w:r>
-      <w:r>
-        <w:rPr>
-          <w:lang w:val="en-US"/>
-        </w:rPr>
-        <w:t xml:space="preserve"> </w:t>
-      </w:r>
-      <w:r>
-        <w:rPr>
-          <w:lang w:val="en-US"/>
-        </w:rPr>
-        <w:t>18</w:t>
-      </w:r>
-      <w:r>
-        <w:rPr>
-          <w:lang w:val="en-US"/>
-        </w:rPr>
-        <w:t>.</w:t>
-      </w:r>
-      <w:r>
-        <w:rPr>
-          <w:lang w:val="en-US"/>
-        </w:rPr>
-        <w:t xml:space="preserve"> </w:t>
-      </w:r>
-      <w:r>
-        <w:rPr>
-          <w:lang w:val="ru-RU"/>
-        </w:rPr>
-        <w:t>Метод</w:t>
-      </w:r>
-      <w:r>
-        <w:rPr>
-          <w:lang w:val="en-US"/>
-        </w:rPr>
-        <w:t xml:space="preserve"> </w:t>
-      </w:r>
-      <w:proofErr w:type="spellStart"/>
-      <w:proofErr w:type="gramStart"/>
-      <w:r>
-        <w:rPr>
-          <w:lang w:val="ru-BY"/>
-        </w:rPr>
-        <w:t>RunTest</w:t>
-      </w:r>
-      <w:proofErr w:type="spellEnd"/>
-      <w:r>
-        <w:rPr>
-          <w:lang w:val="ru-BY"/>
-        </w:rPr>
-        <w:t>(</w:t>
-      </w:r>
-      <w:proofErr w:type="gramEnd"/>
-      <w:r>
-        <w:rPr>
-          <w:lang w:val="ru-BY"/>
-        </w:rPr>
-        <w:t>)</w:t>
-      </w:r>
-      <w:r>
-        <w:rPr>
-          <w:lang w:val="ru-BY"/>
-        </w:rPr>
-        <w:t xml:space="preserve"> </w:t>
-      </w:r>
-      <w:r>
-        <w:rPr>
-          <w:lang w:val="ru-RU"/>
-        </w:rPr>
-        <w:t>класса</w:t>
-      </w:r>
-      <w:r>
-        <w:rPr>
-          <w:lang w:val="en-US"/>
+          <w:lang w:val="ru-RU"/>
         </w:rPr>
         <w:t xml:space="preserve"> </w:t>
       </w:r>
@@ -5265,7 +4312,7 @@
           <w:bCs/>
           <w:sz w:val="28"/>
           <w:szCs w:val="28"/>
-          <w:lang w:val="en-US"/>
+          <w:lang w:val="ru-RU"/>
         </w:rPr>
       </w:pPr>
       <w:r>
@@ -5322,27 +4369,7 @@
           <w:szCs w:val="26"/>
           <w:lang w:val="ru-RU"/>
         </w:rPr>
-        <w:t xml:space="preserve">Данная программа позволяет узнать количество формул в </w:t>
-      </w:r>
-      <w:proofErr w:type="spellStart"/>
-      <w:r>
-        <w:rPr>
-          <w:rFonts w:ascii="Times New Roman" w:hAnsi="Times New Roman" w:cs="Times New Roman"/>
-          <w:sz w:val="26"/>
-          <w:szCs w:val="26"/>
-          <w:lang w:val="ru-RU"/>
-        </w:rPr>
-        <w:t>подформуле</w:t>
-      </w:r>
-      <w:proofErr w:type="spellEnd"/>
-      <w:r>
-        <w:rPr>
-          <w:rFonts w:ascii="Times New Roman" w:hAnsi="Times New Roman" w:cs="Times New Roman"/>
-          <w:sz w:val="26"/>
-          <w:szCs w:val="26"/>
-          <w:lang w:val="ru-RU"/>
-        </w:rPr>
-        <w:t xml:space="preserve"> языка сокращённой логики высказываний, а также проверить пользователя на данную тему. </w:t>
+        <w:t xml:space="preserve">Данная программа позволяет узнать количество формул в подформуле языка сокращённой логики высказываний, а также проверить пользователя на данную тему. </w:t>
       </w:r>
     </w:p>
     <w:p>
@@ -5389,27 +4416,7 @@
           <w:szCs w:val="26"/>
           <w:lang w:val="ru-RU"/>
         </w:rPr>
-        <w:t xml:space="preserve">. Логическая формула представляется в виде обратной польской записи, которая в последующем обрабатывается, и все найденные в ней </w:t>
-      </w:r>
-      <w:proofErr w:type="spellStart"/>
-      <w:r>
-        <w:rPr>
-          <w:rFonts w:ascii="Times New Roman" w:hAnsi="Times New Roman" w:cs="Times New Roman"/>
-          <w:sz w:val="26"/>
-          <w:szCs w:val="26"/>
-          <w:lang w:val="ru-RU"/>
-        </w:rPr>
-        <w:t>подформулы</w:t>
-      </w:r>
-      <w:proofErr w:type="spellEnd"/>
-      <w:r>
-        <w:rPr>
-          <w:rFonts w:ascii="Times New Roman" w:hAnsi="Times New Roman" w:cs="Times New Roman"/>
-          <w:sz w:val="26"/>
-          <w:szCs w:val="26"/>
-          <w:lang w:val="ru-RU"/>
-        </w:rPr>
-        <w:t xml:space="preserve"> записываются в список строк.</w:t>
+        <w:t>. Логическая формула представляется в виде обратной польской записи, которая в последующем обрабатывается, и все найденные в ней подформулы записываются в список строк.</w:t>
       </w:r>
     </w:p>
     <w:p>
@@ -5476,7 +4483,7 @@
                     <pic:cNvPicPr/>
                   </pic:nvPicPr>
                   <pic:blipFill>
-                    <a:blip r:embed="rId41"/>
+                    <a:blip r:embed="rId40"/>
                     <a:stretch>
                       <a:fillRect/>
                     </a:stretch>
@@ -5535,27 +4542,7 @@
           <w:szCs w:val="26"/>
           <w:lang w:val="ru-RU"/>
         </w:rPr>
-        <w:t xml:space="preserve">При выборе режима нахождения </w:t>
-      </w:r>
-      <w:proofErr w:type="spellStart"/>
-      <w:r>
-        <w:rPr>
-          <w:rFonts w:ascii="Times New Roman" w:hAnsi="Times New Roman" w:cs="Times New Roman"/>
-          <w:sz w:val="26"/>
-          <w:szCs w:val="26"/>
-          <w:lang w:val="ru-RU"/>
-        </w:rPr>
-        <w:t>подформул</w:t>
-      </w:r>
-      <w:proofErr w:type="spellEnd"/>
-      <w:r>
-        <w:rPr>
-          <w:rFonts w:ascii="Times New Roman" w:hAnsi="Times New Roman" w:cs="Times New Roman"/>
-          <w:sz w:val="26"/>
-          <w:szCs w:val="26"/>
-          <w:lang w:val="ru-RU"/>
-        </w:rPr>
-        <w:t xml:space="preserve"> пользователю предлагается ввести формулу для подсчёта.</w:t>
+        <w:t>При выборе режима нахождения подформул пользователю предлагается ввести формулу для подсчёта.</w:t>
       </w:r>
     </w:p>
     <w:p>
@@ -5613,7 +4600,7 @@
                     <pic:cNvPicPr/>
                   </pic:nvPicPr>
                   <pic:blipFill>
-                    <a:blip r:embed="rId42"/>
+                    <a:blip r:embed="rId41"/>
                     <a:stretch>
                       <a:fillRect/>
                     </a:stretch>
@@ -5672,27 +4659,7 @@
           <w:szCs w:val="26"/>
           <w:lang w:val="ru-RU"/>
         </w:rPr>
-        <w:t xml:space="preserve">При корректном вводе программа подсчитает количество </w:t>
-      </w:r>
-      <w:proofErr w:type="spellStart"/>
-      <w:r>
-        <w:rPr>
-          <w:rFonts w:ascii="Times New Roman" w:hAnsi="Times New Roman" w:cs="Times New Roman"/>
-          <w:sz w:val="26"/>
-          <w:szCs w:val="26"/>
-          <w:lang w:val="ru-RU"/>
-        </w:rPr>
-        <w:t>подформул</w:t>
-      </w:r>
-      <w:proofErr w:type="spellEnd"/>
-      <w:r>
-        <w:rPr>
-          <w:rFonts w:ascii="Times New Roman" w:hAnsi="Times New Roman" w:cs="Times New Roman"/>
-          <w:sz w:val="26"/>
-          <w:szCs w:val="26"/>
-          <w:lang w:val="ru-RU"/>
-        </w:rPr>
-        <w:t xml:space="preserve"> и выведет на экран их</w:t>
+        <w:t>При корректном вводе программа подсчитает количество подформул и выведет на экран их</w:t>
       </w:r>
       <w:r>
         <w:rPr>
@@ -5775,7 +4742,7 @@
                     <pic:cNvPicPr/>
                   </pic:nvPicPr>
                   <pic:blipFill>
-                    <a:blip r:embed="rId43"/>
+                    <a:blip r:embed="rId42"/>
                     <a:stretch>
                       <a:fillRect/>
                     </a:stretch>
@@ -5814,19 +4781,8 @@
           <w:szCs w:val="26"/>
           <w:lang w:val="ru-RU"/>
         </w:rPr>
-        <w:t xml:space="preserve">Рис 21. Пример подсчёта количества </w:t>
-      </w:r>
-      <w:proofErr w:type="spellStart"/>
-      <w:r>
-        <w:rPr>
-          <w:rFonts w:ascii="Times New Roman" w:hAnsi="Times New Roman" w:cs="Times New Roman"/>
-          <w:sz w:val="26"/>
-          <w:szCs w:val="26"/>
-          <w:lang w:val="ru-RU"/>
-        </w:rPr>
-        <w:t>подформул</w:t>
-      </w:r>
-      <w:proofErr w:type="spellEnd"/>
+        <w:t>Рис 21. Пример подсчёта количества подформул</w:t>
+      </w:r>
     </w:p>
     <w:p>
       <w:pPr>
@@ -5855,27 +4811,7 @@
           <w:szCs w:val="26"/>
           <w:lang w:val="ru-RU"/>
         </w:rPr>
-        <w:t xml:space="preserve"> количество </w:t>
-      </w:r>
-      <w:proofErr w:type="spellStart"/>
-      <w:r>
-        <w:rPr>
-          <w:rFonts w:ascii="Times New Roman" w:hAnsi="Times New Roman" w:cs="Times New Roman"/>
-          <w:sz w:val="26"/>
-          <w:szCs w:val="26"/>
-          <w:lang w:val="ru-RU"/>
-        </w:rPr>
-        <w:t>подформул</w:t>
-      </w:r>
-      <w:proofErr w:type="spellEnd"/>
-      <w:r>
-        <w:rPr>
-          <w:rFonts w:ascii="Times New Roman" w:hAnsi="Times New Roman" w:cs="Times New Roman"/>
-          <w:sz w:val="26"/>
-          <w:szCs w:val="26"/>
-          <w:lang w:val="ru-RU"/>
-        </w:rPr>
-        <w:t xml:space="preserve"> в выведенной формуле.</w:t>
+        <w:t xml:space="preserve"> количество подформул в выведенной формуле.</w:t>
       </w:r>
     </w:p>
     <w:p>
@@ -5933,7 +4869,7 @@
                     <pic:cNvPicPr/>
                   </pic:nvPicPr>
                   <pic:blipFill>
-                    <a:blip r:embed="rId44"/>
+                    <a:blip r:embed="rId43"/>
                     <a:stretch>
                       <a:fillRect/>
                     </a:stretch>
@@ -6030,7 +4966,7 @@
                     <pic:cNvPicPr/>
                   </pic:nvPicPr>
                   <pic:blipFill>
-                    <a:blip r:embed="rId45"/>
+                    <a:blip r:embed="rId44"/>
                     <a:stretch>
                       <a:fillRect/>
                     </a:stretch>
@@ -6163,7 +5099,7 @@
                     <pic:cNvPicPr/>
                   </pic:nvPicPr>
                   <pic:blipFill>
-                    <a:blip r:embed="rId46"/>
+                    <a:blip r:embed="rId45"/>
                     <a:stretch>
                       <a:fillRect/>
                     </a:stretch>
@@ -6306,7 +5242,7 @@
                     <pic:cNvPicPr/>
                   </pic:nvPicPr>
                   <pic:blipFill>
-                    <a:blip r:embed="rId47"/>
+                    <a:blip r:embed="rId46"/>
                     <a:stretch>
                       <a:fillRect/>
                     </a:stretch>
@@ -6383,7 +5319,7 @@
                     <pic:cNvPicPr/>
                   </pic:nvPicPr>
                   <pic:blipFill>
-                    <a:blip r:embed="rId48"/>
+                    <a:blip r:embed="rId47"/>
                     <a:stretch>
                       <a:fillRect/>
                     </a:stretch>
@@ -6478,7 +5414,7 @@
                     <pic:cNvPicPr/>
                   </pic:nvPicPr>
                   <pic:blipFill>
-                    <a:blip r:embed="rId49"/>
+                    <a:blip r:embed="rId48"/>
                     <a:stretch>
                       <a:fillRect/>
                     </a:stretch>
@@ -6656,27 +5592,7 @@
           <w:szCs w:val="26"/>
           <w:lang w:val="ru-RU"/>
         </w:rPr>
-        <w:t xml:space="preserve">считающая количество </w:t>
-      </w:r>
-      <w:proofErr w:type="spellStart"/>
-      <w:r>
-        <w:rPr>
-          <w:rFonts w:ascii="Times New Roman" w:hAnsi="Times New Roman" w:cs="Times New Roman"/>
-          <w:sz w:val="26"/>
-          <w:szCs w:val="26"/>
-          <w:lang w:val="ru-RU"/>
-        </w:rPr>
-        <w:t>подформул</w:t>
-      </w:r>
-      <w:proofErr w:type="spellEnd"/>
-      <w:r>
-        <w:rPr>
-          <w:rFonts w:ascii="Times New Roman" w:hAnsi="Times New Roman" w:cs="Times New Roman"/>
-          <w:sz w:val="26"/>
-          <w:szCs w:val="26"/>
-          <w:lang w:val="ru-RU"/>
-        </w:rPr>
-        <w:t xml:space="preserve"> в формуле сокращённого языка логики высказываний и предусматривающая режим тестирования пользователя по этой теме.</w:t>
+        <w:t>считающая количество подформул в формуле сокращённого языка логики высказываний и предусматривающая режим тестирования пользователя по этой теме.</w:t>
       </w:r>
     </w:p>
     <w:p>
@@ -6758,25 +5674,7 @@
           <w:szCs w:val="28"/>
           <w:lang w:val="ru-RU"/>
         </w:rPr>
-        <w:t xml:space="preserve">В. В. Голенков, В. П. </w:t>
-      </w:r>
-      <w:proofErr w:type="spellStart"/>
-      <w:r>
-        <w:rPr>
-          <w:sz w:val="28"/>
-          <w:szCs w:val="28"/>
-          <w:lang w:val="ru-RU"/>
-        </w:rPr>
-        <w:t>Ивашенко</w:t>
-      </w:r>
-      <w:proofErr w:type="spellEnd"/>
-      <w:r>
-        <w:rPr>
-          <w:sz w:val="28"/>
-          <w:szCs w:val="28"/>
-          <w:lang w:val="ru-RU"/>
-        </w:rPr>
-        <w:t>, Д. Г. Колб, К. А. Уваров. – Минск: БГУИР, 2011.</w:t>
+        <w:t>В. В. Голенков, В. П. Ивашенко, Д. Г. Колб, К. А. Уваров. – Минск: БГУИР, 2011.</w:t>
       </w:r>
     </w:p>
     <w:bookmarkEnd w:id="0"/>

</xml_diff>